<commit_message>
añadi el run length
</commit_message>
<xml_diff>
--- a/Informe/Segunda Entrega/Informe tecnico 2.docx
+++ b/Informe/Segunda Entrega/Informe tecnico 2.docx
@@ -221,8 +221,17 @@
                 <w:lang w:val="es-CO"/>
               </w:rPr>
               <w:br/>
-              <w:t>Universidad Eafit</w:t>
+              <w:t xml:space="preserve">Universidad </w:t>
             </w:r>
+            <w:proofErr w:type="spellStart"/>
+            <w:r>
+              <w:rPr>
+                <w:color w:val="000000"/>
+                <w:lang w:val="es-CO"/>
+              </w:rPr>
+              <w:t>Eafit</w:t>
+            </w:r>
+            <w:proofErr w:type="spellEnd"/>
             <w:r>
               <w:rPr>
                 <w:color w:val="000000"/>
@@ -283,8 +292,17 @@
                 <w:color w:val="000000"/>
                 <w:lang w:val="es-CO"/>
               </w:rPr>
-              <w:t>Universidad Eafit</w:t>
+              <w:t xml:space="preserve">Universidad </w:t>
             </w:r>
+            <w:proofErr w:type="spellStart"/>
+            <w:r>
+              <w:rPr>
+                <w:color w:val="000000"/>
+                <w:lang w:val="es-CO"/>
+              </w:rPr>
+              <w:t>Eafit</w:t>
+            </w:r>
+            <w:proofErr w:type="spellEnd"/>
           </w:p>
           <w:p>
             <w:pPr>
@@ -776,7 +794,39 @@
           <w:color w:val="000000"/>
           <w:lang w:val="es-CO"/>
         </w:rPr>
-        <w:t>En este trabajo, utilizamos una red neuronal convolucional para clasificar la salud animal, en el ganado vacuno, en el contexto de la ganadería de precisión (GdP). Un problema común en la GdP es que la infraestructura de la red es muy limitada, por lo que se requiere la compresión de los datos.</w:t>
+        <w:t>En este trabajo, utilizamos una red neuronal convolucional para clasificar la salud animal, en el ganado vacuno, en el contexto de la ganadería de precisión (</w:t>
+      </w:r>
+      <w:proofErr w:type="spellStart"/>
+      <w:r>
+        <w:rPr>
+          <w:color w:val="000000"/>
+          <w:lang w:val="es-CO"/>
+        </w:rPr>
+        <w:t>GdP</w:t>
+      </w:r>
+      <w:proofErr w:type="spellEnd"/>
+      <w:r>
+        <w:rPr>
+          <w:color w:val="000000"/>
+          <w:lang w:val="es-CO"/>
+        </w:rPr>
+        <w:t xml:space="preserve">). Un problema común en la </w:t>
+      </w:r>
+      <w:proofErr w:type="spellStart"/>
+      <w:r>
+        <w:rPr>
+          <w:color w:val="000000"/>
+          <w:lang w:val="es-CO"/>
+        </w:rPr>
+        <w:t>GdP</w:t>
+      </w:r>
+      <w:proofErr w:type="spellEnd"/>
+      <w:r>
+        <w:rPr>
+          <w:color w:val="000000"/>
+          <w:lang w:val="es-CO"/>
+        </w:rPr>
+        <w:t xml:space="preserve"> es que la infraestructura de la red es muy limitada, por lo que se requiere la compresión de los datos.</w:t>
       </w:r>
     </w:p>
     <w:p>
@@ -884,7 +934,25 @@
           <w:kern w:val="2"/>
           <w:lang w:val="es-CO"/>
         </w:rPr>
-        <w:t>En lo que sigue, en la Sección 2, presentamos trabajos relacional con el problema. Más adelante, en la Ssección 3, presentamos los conjuntos de datos y los métodos utilizados en esta investigación. En la Sección 4, presentamos el diseño del algoritmo. Después, en la Sección 5, presentamos los resultados. Finalmente, en la Sección 6, discutimos los resultados y proponemos algunas direcciones de trabajo futuras.</w:t>
+        <w:t xml:space="preserve">En lo que sigue, en la Sección 2, presentamos trabajos relacional con el problema. Más adelante, en la </w:t>
+      </w:r>
+      <w:proofErr w:type="spellStart"/>
+      <w:r>
+        <w:rPr>
+          <w:color w:val="000000"/>
+          <w:kern w:val="2"/>
+          <w:lang w:val="es-CO"/>
+        </w:rPr>
+        <w:t>Ssección</w:t>
+      </w:r>
+      <w:proofErr w:type="spellEnd"/>
+      <w:r>
+        <w:rPr>
+          <w:color w:val="000000"/>
+          <w:kern w:val="2"/>
+          <w:lang w:val="es-CO"/>
+        </w:rPr>
+        <w:t xml:space="preserve"> 3, presentamos los conjuntos de datos y los métodos utilizados en esta investigación. En la Sección 4, presentamos el diseño del algoritmo. Después, en la Sección 5, presentamos los resultados. Finalmente, en la Sección 6, discutimos los resultados y proponemos algunas direcciones de trabajo futuras.</w:t>
       </w:r>
     </w:p>
     <w:p>
@@ -979,7 +1047,35 @@
         <w:rPr>
           <w:lang w:val="es-CO"/>
         </w:rPr>
-        <w:t xml:space="preserve">Este estudio se centró en el análisis del “Body Condition Score” (BCS), es decir, una métrica usada generalmente para medir el almacenamiento energético de la grasa y músculos del bovino. Para la evaluación de este puntaje se suele hacer a mano, lo cual es un proceso lento e impreciso. </w:t>
+        <w:t>Este estudio se centró en el análisis del “</w:t>
+      </w:r>
+      <w:proofErr w:type="spellStart"/>
+      <w:r>
+        <w:rPr>
+          <w:lang w:val="es-CO"/>
+        </w:rPr>
+        <w:t>Body</w:t>
+      </w:r>
+      <w:proofErr w:type="spellEnd"/>
+      <w:r>
+        <w:rPr>
+          <w:lang w:val="es-CO"/>
+        </w:rPr>
+        <w:t xml:space="preserve"> </w:t>
+      </w:r>
+      <w:proofErr w:type="spellStart"/>
+      <w:r>
+        <w:rPr>
+          <w:lang w:val="es-CO"/>
+        </w:rPr>
+        <w:t>Condition</w:t>
+      </w:r>
+      <w:proofErr w:type="spellEnd"/>
+      <w:r>
+        <w:rPr>
+          <w:lang w:val="es-CO"/>
+        </w:rPr>
+        <w:t xml:space="preserve"> Score” (BCS), es decir, una métrica usada generalmente para medir el almacenamiento energético de la grasa y músculos del bovino. Para la evaluación de este puntaje se suele hacer a mano, lo cual es un proceso lento e impreciso. </w:t>
       </w:r>
       <w:r>
         <w:rPr>
@@ -1042,13 +1138,347 @@
         </w:rPr>
         <w:t>“</w:t>
       </w:r>
+      <w:proofErr w:type="spellStart"/>
       <w:r>
         <w:rPr>
           <w:b/>
           <w:bCs/>
           <w:lang w:val="es-CO"/>
         </w:rPr>
-        <w:t xml:space="preserve">Accurate detection of lameness in dairy cattle with computer vision: A new and individualized detection strategy based on the analysis of the supporting </w:t>
+        <w:t>Accurate</w:t>
+      </w:r>
+      <w:proofErr w:type="spellEnd"/>
+      <w:r>
+        <w:rPr>
+          <w:b/>
+          <w:bCs/>
+          <w:lang w:val="es-CO"/>
+        </w:rPr>
+        <w:t xml:space="preserve"> </w:t>
+      </w:r>
+      <w:proofErr w:type="spellStart"/>
+      <w:r>
+        <w:rPr>
+          <w:b/>
+          <w:bCs/>
+          <w:lang w:val="es-CO"/>
+        </w:rPr>
+        <w:t>detection</w:t>
+      </w:r>
+      <w:proofErr w:type="spellEnd"/>
+      <w:r>
+        <w:rPr>
+          <w:b/>
+          <w:bCs/>
+          <w:lang w:val="es-CO"/>
+        </w:rPr>
+        <w:t xml:space="preserve"> </w:t>
+      </w:r>
+      <w:proofErr w:type="spellStart"/>
+      <w:r>
+        <w:rPr>
+          <w:b/>
+          <w:bCs/>
+          <w:lang w:val="es-CO"/>
+        </w:rPr>
+        <w:t>of</w:t>
+      </w:r>
+      <w:proofErr w:type="spellEnd"/>
+      <w:r>
+        <w:rPr>
+          <w:b/>
+          <w:bCs/>
+          <w:lang w:val="es-CO"/>
+        </w:rPr>
+        <w:t xml:space="preserve"> </w:t>
+      </w:r>
+      <w:proofErr w:type="spellStart"/>
+      <w:r>
+        <w:rPr>
+          <w:b/>
+          <w:bCs/>
+          <w:lang w:val="es-CO"/>
+        </w:rPr>
+        <w:t>lameness</w:t>
+      </w:r>
+      <w:proofErr w:type="spellEnd"/>
+      <w:r>
+        <w:rPr>
+          <w:b/>
+          <w:bCs/>
+          <w:lang w:val="es-CO"/>
+        </w:rPr>
+        <w:t xml:space="preserve"> in </w:t>
+      </w:r>
+      <w:proofErr w:type="spellStart"/>
+      <w:r>
+        <w:rPr>
+          <w:b/>
+          <w:bCs/>
+          <w:lang w:val="es-CO"/>
+        </w:rPr>
+        <w:t>dairy</w:t>
+      </w:r>
+      <w:proofErr w:type="spellEnd"/>
+      <w:r>
+        <w:rPr>
+          <w:b/>
+          <w:bCs/>
+          <w:lang w:val="es-CO"/>
+        </w:rPr>
+        <w:t xml:space="preserve"> </w:t>
+      </w:r>
+      <w:proofErr w:type="spellStart"/>
+      <w:r>
+        <w:rPr>
+          <w:b/>
+          <w:bCs/>
+          <w:lang w:val="es-CO"/>
+        </w:rPr>
+        <w:t>cattle</w:t>
+      </w:r>
+      <w:proofErr w:type="spellEnd"/>
+      <w:r>
+        <w:rPr>
+          <w:b/>
+          <w:bCs/>
+          <w:lang w:val="es-CO"/>
+        </w:rPr>
+        <w:t xml:space="preserve"> </w:t>
+      </w:r>
+      <w:proofErr w:type="spellStart"/>
+      <w:r>
+        <w:rPr>
+          <w:b/>
+          <w:bCs/>
+          <w:lang w:val="es-CO"/>
+        </w:rPr>
+        <w:t>with</w:t>
+      </w:r>
+      <w:proofErr w:type="spellEnd"/>
+      <w:r>
+        <w:rPr>
+          <w:b/>
+          <w:bCs/>
+          <w:lang w:val="es-CO"/>
+        </w:rPr>
+        <w:t xml:space="preserve"> </w:t>
+      </w:r>
+      <w:proofErr w:type="spellStart"/>
+      <w:r>
+        <w:rPr>
+          <w:b/>
+          <w:bCs/>
+          <w:lang w:val="es-CO"/>
+        </w:rPr>
+        <w:t>computer</w:t>
+      </w:r>
+      <w:proofErr w:type="spellEnd"/>
+      <w:r>
+        <w:rPr>
+          <w:b/>
+          <w:bCs/>
+          <w:lang w:val="es-CO"/>
+        </w:rPr>
+        <w:t xml:space="preserve"> </w:t>
+      </w:r>
+      <w:proofErr w:type="spellStart"/>
+      <w:r>
+        <w:rPr>
+          <w:b/>
+          <w:bCs/>
+          <w:lang w:val="es-CO"/>
+        </w:rPr>
+        <w:t>vision</w:t>
+      </w:r>
+      <w:proofErr w:type="spellEnd"/>
+      <w:r>
+        <w:rPr>
+          <w:b/>
+          <w:bCs/>
+          <w:lang w:val="es-CO"/>
+        </w:rPr>
+        <w:t xml:space="preserve">: A new and </w:t>
+      </w:r>
+      <w:proofErr w:type="spellStart"/>
+      <w:r>
+        <w:rPr>
+          <w:b/>
+          <w:bCs/>
+          <w:lang w:val="es-CO"/>
+        </w:rPr>
+        <w:t>individualized</w:t>
+      </w:r>
+      <w:proofErr w:type="spellEnd"/>
+      <w:r>
+        <w:rPr>
+          <w:b/>
+          <w:bCs/>
+          <w:lang w:val="es-CO"/>
+        </w:rPr>
+        <w:t xml:space="preserve"> </w:t>
+      </w:r>
+      <w:proofErr w:type="spellStart"/>
+      <w:r>
+        <w:rPr>
+          <w:b/>
+          <w:bCs/>
+          <w:lang w:val="es-CO"/>
+        </w:rPr>
+        <w:t>detection</w:t>
+      </w:r>
+      <w:proofErr w:type="spellEnd"/>
+      <w:r>
+        <w:rPr>
+          <w:b/>
+          <w:bCs/>
+          <w:lang w:val="es-CO"/>
+        </w:rPr>
+        <w:t xml:space="preserve"> </w:t>
+      </w:r>
+      <w:proofErr w:type="spellStart"/>
+      <w:r>
+        <w:rPr>
+          <w:b/>
+          <w:bCs/>
+          <w:lang w:val="es-CO"/>
+        </w:rPr>
+        <w:t>strategy</w:t>
+      </w:r>
+      <w:proofErr w:type="spellEnd"/>
+      <w:r>
+        <w:rPr>
+          <w:b/>
+          <w:bCs/>
+          <w:lang w:val="es-CO"/>
+        </w:rPr>
+        <w:t xml:space="preserve"> </w:t>
+      </w:r>
+      <w:proofErr w:type="spellStart"/>
+      <w:r>
+        <w:rPr>
+          <w:b/>
+          <w:bCs/>
+          <w:lang w:val="es-CO"/>
+        </w:rPr>
+        <w:t>based</w:t>
+      </w:r>
+      <w:proofErr w:type="spellEnd"/>
+      <w:r>
+        <w:rPr>
+          <w:b/>
+          <w:bCs/>
+          <w:lang w:val="es-CO"/>
+        </w:rPr>
+        <w:t xml:space="preserve"> </w:t>
+      </w:r>
+      <w:proofErr w:type="spellStart"/>
+      <w:r>
+        <w:rPr>
+          <w:b/>
+          <w:bCs/>
+          <w:lang w:val="es-CO"/>
+        </w:rPr>
+        <w:t>on</w:t>
+      </w:r>
+      <w:proofErr w:type="spellEnd"/>
+      <w:r>
+        <w:rPr>
+          <w:b/>
+          <w:bCs/>
+          <w:lang w:val="es-CO"/>
+        </w:rPr>
+        <w:t xml:space="preserve"> </w:t>
+      </w:r>
+      <w:proofErr w:type="spellStart"/>
+      <w:r>
+        <w:rPr>
+          <w:b/>
+          <w:bCs/>
+          <w:lang w:val="es-CO"/>
+        </w:rPr>
+        <w:t>the</w:t>
+      </w:r>
+      <w:proofErr w:type="spellEnd"/>
+      <w:r>
+        <w:rPr>
+          <w:b/>
+          <w:bCs/>
+          <w:lang w:val="es-CO"/>
+        </w:rPr>
+        <w:t xml:space="preserve"> </w:t>
+      </w:r>
+      <w:proofErr w:type="spellStart"/>
+      <w:r>
+        <w:rPr>
+          <w:b/>
+          <w:bCs/>
+          <w:lang w:val="es-CO"/>
+        </w:rPr>
+        <w:t>analysis</w:t>
+      </w:r>
+      <w:proofErr w:type="spellEnd"/>
+      <w:r>
+        <w:rPr>
+          <w:b/>
+          <w:bCs/>
+          <w:lang w:val="es-CO"/>
+        </w:rPr>
+        <w:t xml:space="preserve"> </w:t>
+      </w:r>
+      <w:proofErr w:type="spellStart"/>
+      <w:r>
+        <w:rPr>
+          <w:b/>
+          <w:bCs/>
+          <w:lang w:val="es-CO"/>
+        </w:rPr>
+        <w:t>of</w:t>
+      </w:r>
+      <w:proofErr w:type="spellEnd"/>
+      <w:r>
+        <w:rPr>
+          <w:b/>
+          <w:bCs/>
+          <w:lang w:val="es-CO"/>
+        </w:rPr>
+        <w:t xml:space="preserve"> </w:t>
+      </w:r>
+      <w:proofErr w:type="spellStart"/>
+      <w:r>
+        <w:rPr>
+          <w:b/>
+          <w:bCs/>
+          <w:lang w:val="es-CO"/>
+        </w:rPr>
+        <w:t>the</w:t>
+      </w:r>
+      <w:proofErr w:type="spellEnd"/>
+      <w:r>
+        <w:rPr>
+          <w:b/>
+          <w:bCs/>
+          <w:lang w:val="es-CO"/>
+        </w:rPr>
+        <w:t xml:space="preserve"> </w:t>
+      </w:r>
+      <w:proofErr w:type="spellStart"/>
+      <w:r>
+        <w:rPr>
+          <w:b/>
+          <w:bCs/>
+          <w:lang w:val="es-CO"/>
+        </w:rPr>
+        <w:t>supporting</w:t>
+      </w:r>
+      <w:proofErr w:type="spellEnd"/>
+      <w:r>
+        <w:rPr>
+          <w:b/>
+          <w:bCs/>
+          <w:lang w:val="es-CO"/>
+        </w:rPr>
+        <w:t xml:space="preserve"> </w:t>
       </w:r>
       <w:r>
         <w:rPr>
@@ -1209,7 +1639,61 @@
           <w:bCs/>
           <w:lang w:val="en-US"/>
         </w:rPr>
-        <w:t>Detection of the respiratory rate of standing cowsby combining the Deeplab V3þsemanticsegmentation model with the phase-based videomagnification algorithm</w:t>
+        <w:t xml:space="preserve">Detection of the respiratory rate of standing </w:t>
+      </w:r>
+      <w:proofErr w:type="spellStart"/>
+      <w:r>
+        <w:rPr>
+          <w:b/>
+          <w:bCs/>
+          <w:lang w:val="en-US"/>
+        </w:rPr>
+        <w:t>cowsby</w:t>
+      </w:r>
+      <w:proofErr w:type="spellEnd"/>
+      <w:r>
+        <w:rPr>
+          <w:b/>
+          <w:bCs/>
+          <w:lang w:val="en-US"/>
+        </w:rPr>
+        <w:t xml:space="preserve"> combining the </w:t>
+      </w:r>
+      <w:proofErr w:type="spellStart"/>
+      <w:r>
+        <w:rPr>
+          <w:b/>
+          <w:bCs/>
+          <w:lang w:val="en-US"/>
+        </w:rPr>
+        <w:t>Deeplab</w:t>
+      </w:r>
+      <w:proofErr w:type="spellEnd"/>
+      <w:r>
+        <w:rPr>
+          <w:b/>
+          <w:bCs/>
+          <w:lang w:val="en-US"/>
+        </w:rPr>
+        <w:t xml:space="preserve"> V3þsemanticsegmentation model with the phase-based </w:t>
+      </w:r>
+      <w:proofErr w:type="spellStart"/>
+      <w:r>
+        <w:rPr>
+          <w:b/>
+          <w:bCs/>
+          <w:lang w:val="en-US"/>
+        </w:rPr>
+        <w:t>videomagnification</w:t>
+      </w:r>
+      <w:proofErr w:type="spellEnd"/>
+      <w:r>
+        <w:rPr>
+          <w:b/>
+          <w:bCs/>
+          <w:lang w:val="en-US"/>
+        </w:rPr>
+        <w:t xml:space="preserve"> algorithm</w:t>
       </w:r>
       <w:r>
         <w:rPr>
@@ -1267,7 +1751,23 @@
           <w:kern w:val="2"/>
           <w:lang w:val="es-CO"/>
         </w:rPr>
-        <w:t xml:space="preserve">Esto se le buscó solución mediante el uso de tres modelos. El primero se creó un algoritmo de segmentación semántica Deeplab V3+ el cual fue creado a través de la del </w:t>
+        <w:t xml:space="preserve">Esto se le buscó solución mediante el uso de tres modelos. El primero se creó un algoritmo de segmentación semántica </w:t>
+      </w:r>
+      <w:proofErr w:type="spellStart"/>
+      <w:r>
+        <w:rPr>
+          <w:kern w:val="2"/>
+          <w:lang w:val="es-CO"/>
+        </w:rPr>
+        <w:t>Deeplab</w:t>
+      </w:r>
+      <w:proofErr w:type="spellEnd"/>
+      <w:r>
+        <w:rPr>
+          <w:kern w:val="2"/>
+          <w:lang w:val="es-CO"/>
+        </w:rPr>
+        <w:t xml:space="preserve"> V3+ el cual fue creado a través de la del </w:t>
       </w:r>
       <w:r>
         <w:rPr>
@@ -1281,7 +1781,23 @@
           <w:kern w:val="2"/>
           <w:lang w:val="es-CO"/>
         </w:rPr>
-        <w:t xml:space="preserve"> de ResNet-10, el cual fue entrenado con imágenes etiquetadas. Posteriormente un algoritmo de magnificación de video fue aplicado para observar los pequeños movimientos de la respiración de las vacas, y finalmente se usó el algoritmo de flujo óptico Lucas-Kanade para detectar la dirección de la respiración para luego pasar de un algoritmo de reconocimiento de ratio respiratorio, con esta metodología se logró una precisión entre 80% y 100%. Al aplicar este método su precisión fue de un 98,69%.[4]</w:t>
+        <w:t xml:space="preserve"> de ResNet-10, el cual fue entrenado con imágenes etiquetadas. Posteriormente un algoritmo de magnificación de video fue aplicado para observar los pequeños movimientos de la respiración de las vacas, y finalmente se usó el algoritmo de flujo óptico Lucas-</w:t>
+      </w:r>
+      <w:proofErr w:type="spellStart"/>
+      <w:r>
+        <w:rPr>
+          <w:kern w:val="2"/>
+          <w:lang w:val="es-CO"/>
+        </w:rPr>
+        <w:t>Kanade</w:t>
+      </w:r>
+      <w:proofErr w:type="spellEnd"/>
+      <w:r>
+        <w:rPr>
+          <w:kern w:val="2"/>
+          <w:lang w:val="es-CO"/>
+        </w:rPr>
+        <w:t xml:space="preserve"> para detectar la dirección de la respiración para luego pasar de un algoritmo de reconocimiento de ratio respiratorio, con esta metodología se logró una precisión entre 80% y 100%. Al aplicar este método su precisión fue de un 98,69%.[4]</w:t>
       </w:r>
     </w:p>
     <w:p>
@@ -1364,15 +1880,9 @@
           <w:color w:val="000000"/>
           <w:lang w:val="es-CO"/>
         </w:rPr>
-        <w:t>Google Images</w:t>
-      </w:r>
-      <w:r>
-        <w:rPr>
-          <w:color w:val="000000"/>
-          <w:lang w:val="es-CO"/>
-        </w:rPr>
-        <w:t xml:space="preserve"> y </w:t>
-      </w:r>
+        <w:t xml:space="preserve">Google </w:t>
+      </w:r>
+      <w:proofErr w:type="spellStart"/>
       <w:r>
         <w:rPr>
           <w:i/>
@@ -1380,72 +1890,15 @@
           <w:color w:val="000000"/>
           <w:lang w:val="es-CO"/>
         </w:rPr>
-        <w:t>Bing Images</w:t>
-      </w:r>
+        <w:t>Images</w:t>
+      </w:r>
+      <w:proofErr w:type="spellEnd"/>
       <w:r>
         <w:rPr>
           <w:color w:val="000000"/>
           <w:lang w:val="es-CO"/>
         </w:rPr>
-        <w:t xml:space="preserve"> divididos en dos grupos: ganado sano y ganado enfermo. Para el ganado sano, la cadena de búsqueda era "cow". Para el ganado enfermo, la cadena de búsqueda era "cow + sick".</w:t>
-      </w:r>
-    </w:p>
-    <w:p>
-      <w:pPr>
-        <w:pStyle w:val="Textoindependiente"/>
-        <w:spacing w:after="120"/>
-        <w:rPr>
-          <w:lang w:val="es-CO"/>
-        </w:rPr>
-      </w:pPr>
-      <w:r>
-        <w:rPr>
-          <w:color w:val="000000"/>
-          <w:lang w:val="es-CO"/>
-        </w:rPr>
-        <w:t>En el siguiente paso, ambos grupos de imágenes fueron transformadas a escala de grises usando Python OpenCV y fueron transformadas en archivos de valores separados por comas (en inglés, CSV). Los conjuntos de datos estaban equilibrados.</w:t>
-      </w:r>
-    </w:p>
-    <w:p>
-      <w:pPr>
-        <w:pStyle w:val="Textoindependiente"/>
-        <w:spacing w:after="120"/>
-        <w:rPr>
-          <w:lang w:val="es-CO"/>
-        </w:rPr>
-      </w:pPr>
-      <w:r>
-        <w:rPr>
-          <w:color w:val="000000"/>
-          <w:lang w:val="es-CO"/>
-        </w:rPr>
-        <w:lastRenderedPageBreak/>
-        <w:t xml:space="preserve">El conjunto de datos se dividió en un 70% para entrenamiento y un 30% para pruebas. Los conjuntos de datos están disponibles en </w:t>
-      </w:r>
-      <w:bookmarkStart w:id="2" w:name="docs-internal-guid-009f7a27-7fff-3598-74"/>
-      <w:bookmarkEnd w:id="2"/>
-      <w:r>
-        <w:rPr>
-          <w:color w:val="000000"/>
-          <w:lang w:val="es-CO"/>
-        </w:rPr>
-        <w:t xml:space="preserve">https://github.com/mauriciotoro/ST0245-Eafit/tree/master/proyecto/datasets . </w:t>
-      </w:r>
-    </w:p>
-    <w:p>
-      <w:pPr>
-        <w:pStyle w:val="Textoindependiente"/>
-        <w:spacing w:after="120"/>
-        <w:rPr>
-          <w:lang w:val="es-CO"/>
-        </w:rPr>
-      </w:pPr>
-      <w:r>
-        <w:rPr>
-          <w:color w:val="000000"/>
-          <w:lang w:val="es-CO"/>
-        </w:rPr>
-        <w:t xml:space="preserve">Por último, utilizando el conjunto de datos de entrenamiento, entrenamos una red neuronal convolucional para la clasificación binaria de imágenes  utilizando </w:t>
+        <w:t xml:space="preserve"> y </w:t>
       </w:r>
       <w:r>
         <w:rPr>
@@ -1454,7 +1907,167 @@
           <w:color w:val="000000"/>
           <w:lang w:val="es-CO"/>
         </w:rPr>
-        <w:t>Teachable Machine</w:t>
+        <w:t xml:space="preserve">Bing </w:t>
+      </w:r>
+      <w:proofErr w:type="spellStart"/>
+      <w:r>
+        <w:rPr>
+          <w:i/>
+          <w:iCs/>
+          <w:color w:val="000000"/>
+          <w:lang w:val="es-CO"/>
+        </w:rPr>
+        <w:t>Images</w:t>
+      </w:r>
+      <w:proofErr w:type="spellEnd"/>
+      <w:r>
+        <w:rPr>
+          <w:color w:val="000000"/>
+          <w:lang w:val="es-CO"/>
+        </w:rPr>
+        <w:t xml:space="preserve"> divididos en dos grupos: ganado sano y ganado enfermo. Para el ganado sano, la cadena de búsqueda era "</w:t>
+      </w:r>
+      <w:proofErr w:type="spellStart"/>
+      <w:r>
+        <w:rPr>
+          <w:color w:val="000000"/>
+          <w:lang w:val="es-CO"/>
+        </w:rPr>
+        <w:t>cow</w:t>
+      </w:r>
+      <w:proofErr w:type="spellEnd"/>
+      <w:r>
+        <w:rPr>
+          <w:color w:val="000000"/>
+          <w:lang w:val="es-CO"/>
+        </w:rPr>
+        <w:t>". Para el ganado enfermo, la cadena de búsqueda era "</w:t>
+      </w:r>
+      <w:proofErr w:type="spellStart"/>
+      <w:r>
+        <w:rPr>
+          <w:color w:val="000000"/>
+          <w:lang w:val="es-CO"/>
+        </w:rPr>
+        <w:t>cow</w:t>
+      </w:r>
+      <w:proofErr w:type="spellEnd"/>
+      <w:r>
+        <w:rPr>
+          <w:color w:val="000000"/>
+          <w:lang w:val="es-CO"/>
+        </w:rPr>
+        <w:t xml:space="preserve"> + </w:t>
+      </w:r>
+      <w:proofErr w:type="spellStart"/>
+      <w:r>
+        <w:rPr>
+          <w:color w:val="000000"/>
+          <w:lang w:val="es-CO"/>
+        </w:rPr>
+        <w:t>sick</w:t>
+      </w:r>
+      <w:proofErr w:type="spellEnd"/>
+      <w:r>
+        <w:rPr>
+          <w:color w:val="000000"/>
+          <w:lang w:val="es-CO"/>
+        </w:rPr>
+        <w:t>".</w:t>
+      </w:r>
+    </w:p>
+    <w:p>
+      <w:pPr>
+        <w:pStyle w:val="Textoindependiente"/>
+        <w:spacing w:after="120"/>
+        <w:rPr>
+          <w:lang w:val="es-CO"/>
+        </w:rPr>
+      </w:pPr>
+      <w:r>
+        <w:rPr>
+          <w:color w:val="000000"/>
+          <w:lang w:val="es-CO"/>
+        </w:rPr>
+        <w:t xml:space="preserve">En el siguiente paso, ambos grupos de imágenes fueron transformadas a escala de grises usando Python </w:t>
+      </w:r>
+      <w:proofErr w:type="spellStart"/>
+      <w:r>
+        <w:rPr>
+          <w:color w:val="000000"/>
+          <w:lang w:val="es-CO"/>
+        </w:rPr>
+        <w:t>OpenCV</w:t>
+      </w:r>
+      <w:proofErr w:type="spellEnd"/>
+      <w:r>
+        <w:rPr>
+          <w:color w:val="000000"/>
+          <w:lang w:val="es-CO"/>
+        </w:rPr>
+        <w:t xml:space="preserve"> y fueron transformadas en archivos de valores separados por comas (en inglés, CSV). Los conjuntos de datos estaban equilibrados.</w:t>
+      </w:r>
+    </w:p>
+    <w:p>
+      <w:pPr>
+        <w:pStyle w:val="Textoindependiente"/>
+        <w:spacing w:after="120"/>
+        <w:rPr>
+          <w:lang w:val="es-CO"/>
+        </w:rPr>
+      </w:pPr>
+      <w:r>
+        <w:rPr>
+          <w:color w:val="000000"/>
+          <w:lang w:val="es-CO"/>
+        </w:rPr>
+        <w:lastRenderedPageBreak/>
+        <w:t xml:space="preserve">El conjunto de datos se dividió en un 70% para entrenamiento y un 30% para pruebas. Los conjuntos de datos están disponibles en </w:t>
+      </w:r>
+      <w:bookmarkStart w:id="2" w:name="docs-internal-guid-009f7a27-7fff-3598-74"/>
+      <w:bookmarkEnd w:id="2"/>
+      <w:r>
+        <w:rPr>
+          <w:color w:val="000000"/>
+          <w:lang w:val="es-CO"/>
+        </w:rPr>
+        <w:t xml:space="preserve">https://github.com/mauriciotoro/ST0245-Eafit/tree/master/proyecto/datasets . </w:t>
+      </w:r>
+    </w:p>
+    <w:p>
+      <w:pPr>
+        <w:pStyle w:val="Textoindependiente"/>
+        <w:spacing w:after="120"/>
+        <w:rPr>
+          <w:lang w:val="es-CO"/>
+        </w:rPr>
+      </w:pPr>
+      <w:r>
+        <w:rPr>
+          <w:color w:val="000000"/>
+          <w:lang w:val="es-CO"/>
+        </w:rPr>
+        <w:t xml:space="preserve">Por último, utilizando el conjunto de datos de entrenamiento, entrenamos una red neuronal convolucional para la clasificación binaria de imágenes  utilizando </w:t>
+      </w:r>
+      <w:proofErr w:type="spellStart"/>
+      <w:r>
+        <w:rPr>
+          <w:i/>
+          <w:iCs/>
+          <w:color w:val="000000"/>
+          <w:lang w:val="es-CO"/>
+        </w:rPr>
+        <w:t>Teachable</w:t>
+      </w:r>
+      <w:proofErr w:type="spellEnd"/>
+      <w:r>
+        <w:rPr>
+          <w:i/>
+          <w:iCs/>
+          <w:color w:val="000000"/>
+          <w:lang w:val="es-CO"/>
+        </w:rPr>
+        <w:t xml:space="preserve"> Machine</w:t>
       </w:r>
       <w:r>
         <w:rPr>
@@ -1509,7 +2122,31 @@
           <w:kern w:val="2"/>
           <w:lang w:val="es-CO"/>
         </w:rPr>
-        <w:t>(En este semestre, ejemplos de tales algoritmos son el tallado de costuras, el escalado de imágenes, la transformación de coseno discreto, la compresión con ondeletas y la compresión fractal).</w:t>
+        <w:t xml:space="preserve">(En este semestre, ejemplos de tales algoritmos son el tallado de costuras, el escalado de imágenes, la transformación de coseno discreto, la compresión con </w:t>
+      </w:r>
+      <w:proofErr w:type="spellStart"/>
+      <w:r>
+        <w:rPr>
+          <w:rStyle w:val="Hipervnculo"/>
+          <w:i/>
+          <w:iCs/>
+          <w:color w:val="1E6A39"/>
+          <w:kern w:val="2"/>
+          <w:lang w:val="es-CO"/>
+        </w:rPr>
+        <w:t>ondeletas</w:t>
+      </w:r>
+      <w:proofErr w:type="spellEnd"/>
+      <w:r>
+        <w:rPr>
+          <w:rStyle w:val="Hipervnculo"/>
+          <w:i/>
+          <w:iCs/>
+          <w:color w:val="1E6A39"/>
+          <w:kern w:val="2"/>
+          <w:lang w:val="es-CO"/>
+        </w:rPr>
+        <w:t xml:space="preserve"> y la compresión fractal).</w:t>
       </w:r>
     </w:p>
     <w:p>
@@ -1538,17 +2175,50 @@
           <w:kern w:val="2"/>
           <w:lang w:val="es-CO"/>
         </w:rPr>
-        <w:t>Compresión por onduletas (</w:t>
-      </w:r>
-      <w:r>
-        <w:rPr>
+        <w:t xml:space="preserve">Compresión por </w:t>
+      </w:r>
+      <w:proofErr w:type="spellStart"/>
+      <w:r>
+        <w:rPr>
+          <w:rStyle w:val="Hipervnculo"/>
           <w:b/>
           <w:bCs/>
           <w:kern w:val="2"/>
           <w:lang w:val="es-CO"/>
         </w:rPr>
-        <w:t>Wavelets Compression</w:t>
-      </w:r>
+        <w:t>onduletas</w:t>
+      </w:r>
+      <w:proofErr w:type="spellEnd"/>
+      <w:r>
+        <w:rPr>
+          <w:rStyle w:val="Hipervnculo"/>
+          <w:b/>
+          <w:bCs/>
+          <w:kern w:val="2"/>
+          <w:lang w:val="es-CO"/>
+        </w:rPr>
+        <w:t xml:space="preserve"> (</w:t>
+      </w:r>
+      <w:r>
+        <w:rPr>
+          <w:b/>
+          <w:bCs/>
+          <w:kern w:val="2"/>
+          <w:lang w:val="es-CO"/>
+        </w:rPr>
+        <w:t xml:space="preserve">Wavelets </w:t>
+      </w:r>
+      <w:proofErr w:type="spellStart"/>
+      <w:r>
+        <w:rPr>
+          <w:b/>
+          <w:bCs/>
+          <w:kern w:val="2"/>
+          <w:lang w:val="es-CO"/>
+        </w:rPr>
+        <w:t>Compression</w:t>
+      </w:r>
+      <w:proofErr w:type="spellEnd"/>
       <w:r>
         <w:rPr>
           <w:b/>
@@ -1588,8 +2258,17 @@
           <w:kern w:val="2"/>
           <w:lang w:val="es-CO"/>
         </w:rPr>
-        <w:t>una transformación de onduletas</w:t>
-      </w:r>
+        <w:t xml:space="preserve">una transformación de </w:t>
+      </w:r>
+      <w:proofErr w:type="spellStart"/>
+      <w:r>
+        <w:rPr>
+          <w:kern w:val="2"/>
+          <w:lang w:val="es-CO"/>
+        </w:rPr>
+        <w:t>onduletas</w:t>
+      </w:r>
+      <w:proofErr w:type="spellEnd"/>
       <w:r>
         <w:rPr>
           <w:kern w:val="2"/>
@@ -1597,6 +2276,7 @@
         </w:rPr>
         <w:t xml:space="preserve">, </w:t>
       </w:r>
+      <w:proofErr w:type="spellStart"/>
       <w:r>
         <w:rPr>
           <w:kern w:val="2"/>
@@ -1604,6 +2284,7 @@
         </w:rPr>
         <w:t>onduletas</w:t>
       </w:r>
+      <w:proofErr w:type="spellEnd"/>
       <w:r>
         <w:rPr>
           <w:kern w:val="2"/>
@@ -1611,6 +2292,7 @@
         </w:rPr>
         <w:t xml:space="preserve"> son un tipo de función para localizar una señal en el tiempo y el espacio. </w:t>
       </w:r>
+      <w:proofErr w:type="spellStart"/>
       <w:r>
         <w:rPr>
           <w:kern w:val="2"/>
@@ -1618,6 +2300,7 @@
         </w:rPr>
         <w:t>Onduletas</w:t>
       </w:r>
+      <w:proofErr w:type="spellEnd"/>
       <w:r>
         <w:rPr>
           <w:kern w:val="2"/>
@@ -1625,6 +2308,7 @@
         </w:rPr>
         <w:t xml:space="preserve"> grandes tienen lo general de la imagen mientras que las más pequeñas los detalles, el algoritmo cuantiza partes de la imagen y aplica la descomposición discreta de </w:t>
       </w:r>
+      <w:proofErr w:type="spellStart"/>
       <w:r>
         <w:rPr>
           <w:kern w:val="2"/>
@@ -1632,6 +2316,7 @@
         </w:rPr>
         <w:t>onduletas</w:t>
       </w:r>
+      <w:proofErr w:type="spellEnd"/>
       <w:r>
         <w:rPr>
           <w:kern w:val="2"/>
@@ -2808,7 +3493,21 @@
         <w:rPr>
           <w:lang w:val="es-CO"/>
         </w:rPr>
-        <w:t xml:space="preserve">En primera instancia es relevante dar el concepto de imagen digital en forma de una matriz. La imagen está compuesta de pixeles los cuales son números reales organizados en la matriz de NxM (ancho x largo de la imagen) siendo  </w:t>
+        <w:t xml:space="preserve">En primera instancia es relevante dar el concepto de imagen digital en forma de una matriz. La imagen está compuesta de pixeles los cuales son números reales organizados en la matriz de </w:t>
+      </w:r>
+      <w:proofErr w:type="spellStart"/>
+      <w:r>
+        <w:rPr>
+          <w:lang w:val="es-CO"/>
+        </w:rPr>
+        <w:t>NxM</w:t>
+      </w:r>
+      <w:proofErr w:type="spellEnd"/>
+      <w:r>
+        <w:rPr>
+          <w:lang w:val="es-CO"/>
+        </w:rPr>
+        <w:t xml:space="preserve"> (ancho x largo de la imagen) siendo  </w:t>
       </w:r>
       <m:oMath>
         <m:sSup>
@@ -3434,7 +4133,33 @@
               <w:szCs w:val="14"/>
               <w:lang w:val="es-CO"/>
             </w:rPr>
-            <m:t xml:space="preserve">,  u,v=0….n-1, </m:t>
+            <m:t xml:space="preserve">,  </m:t>
+          </m:r>
+          <w:proofErr w:type="spellStart"/>
+          <m:r>
+            <m:rPr>
+              <m:nor/>
+            </m:rPr>
+            <w:rPr>
+              <w:rFonts w:ascii="Cambria Math" w:hAnsi="Cambria Math"/>
+              <w:sz w:val="14"/>
+              <w:szCs w:val="14"/>
+              <w:lang w:val="es-CO"/>
+            </w:rPr>
+            <m:t>u,v</m:t>
+          </m:r>
+          <w:proofErr w:type="spellEnd"/>
+          <m:r>
+            <m:rPr>
+              <m:nor/>
+            </m:rPr>
+            <w:rPr>
+              <w:rFonts w:ascii="Cambria Math" w:hAnsi="Cambria Math"/>
+              <w:sz w:val="14"/>
+              <w:szCs w:val="14"/>
+              <w:lang w:val="es-CO"/>
+            </w:rPr>
+            <m:t xml:space="preserve">=0….n-1, </m:t>
           </m:r>
           <m:r>
             <w:rPr>
@@ -3947,7 +4672,35 @@
         <w:rPr>
           <w:lang w:val="es-CO"/>
         </w:rPr>
-        <w:t>La primera, esta lo que hace es transformar una matriz de tamaño NxM a otra matriz D de tamaño axb mediante la segmentación de la matriz original en bloques, donde</w:t>
+        <w:t xml:space="preserve">La primera, esta lo que hace es transformar una matriz de tamaño </w:t>
+      </w:r>
+      <w:proofErr w:type="spellStart"/>
+      <w:r>
+        <w:rPr>
+          <w:lang w:val="es-CO"/>
+        </w:rPr>
+        <w:t>NxM</w:t>
+      </w:r>
+      <w:proofErr w:type="spellEnd"/>
+      <w:r>
+        <w:rPr>
+          <w:lang w:val="es-CO"/>
+        </w:rPr>
+        <w:t xml:space="preserve"> a otra matriz D de tamaño </w:t>
+      </w:r>
+      <w:proofErr w:type="spellStart"/>
+      <w:r>
+        <w:rPr>
+          <w:lang w:val="es-CO"/>
+        </w:rPr>
+        <w:t>axb</w:t>
+      </w:r>
+      <w:proofErr w:type="spellEnd"/>
+      <w:r>
+        <w:rPr>
+          <w:lang w:val="es-CO"/>
+        </w:rPr>
+        <w:t xml:space="preserve"> mediante la segmentación de la matriz original en bloques, donde</w:t>
       </w:r>
       <m:oMath>
         <m:sSub>
@@ -4221,7 +4974,55 @@
           <w:kern w:val="2"/>
           <w:lang w:val="es-CO"/>
         </w:rPr>
-        <w:t>(En este semestre, ejemplos de tales algoritmos son la transformada de Borrows y Wheeler, LZ77, LZ78, la codificación Huffman y LZS).</w:t>
+        <w:t xml:space="preserve">(En este semestre, ejemplos de tales algoritmos son la transformada de </w:t>
+      </w:r>
+      <w:proofErr w:type="spellStart"/>
+      <w:r>
+        <w:rPr>
+          <w:rStyle w:val="Hipervnculo"/>
+          <w:i/>
+          <w:iCs/>
+          <w:color w:val="1E6A39"/>
+          <w:kern w:val="2"/>
+          <w:lang w:val="es-CO"/>
+        </w:rPr>
+        <w:t>Borrows</w:t>
+      </w:r>
+      <w:proofErr w:type="spellEnd"/>
+      <w:r>
+        <w:rPr>
+          <w:rStyle w:val="Hipervnculo"/>
+          <w:i/>
+          <w:iCs/>
+          <w:color w:val="1E6A39"/>
+          <w:kern w:val="2"/>
+          <w:lang w:val="es-CO"/>
+        </w:rPr>
+        <w:t xml:space="preserve"> y Wheeler, LZ77, LZ78, la codificación </w:t>
+      </w:r>
+      <w:proofErr w:type="spellStart"/>
+      <w:r>
+        <w:rPr>
+          <w:rStyle w:val="Hipervnculo"/>
+          <w:i/>
+          <w:iCs/>
+          <w:color w:val="1E6A39"/>
+          <w:kern w:val="2"/>
+          <w:lang w:val="es-CO"/>
+        </w:rPr>
+        <w:t>Huffman</w:t>
+      </w:r>
+      <w:proofErr w:type="spellEnd"/>
+      <w:r>
+        <w:rPr>
+          <w:rStyle w:val="Hipervnculo"/>
+          <w:i/>
+          <w:iCs/>
+          <w:color w:val="1E6A39"/>
+          <w:kern w:val="2"/>
+          <w:lang w:val="es-CO"/>
+        </w:rPr>
+        <w:t xml:space="preserve"> y LZS).</w:t>
       </w:r>
     </w:p>
     <w:p>
@@ -4569,8 +5370,18 @@
           <w:bCs/>
           <w:lang w:val="es-CO"/>
         </w:rPr>
-        <w:t>Algoritmo de Huffman</w:t>
-      </w:r>
+        <w:t xml:space="preserve">Algoritmo de </w:t>
+      </w:r>
+      <w:proofErr w:type="spellStart"/>
+      <w:r>
+        <w:rPr>
+          <w:b/>
+          <w:bCs/>
+          <w:lang w:val="es-CO"/>
+        </w:rPr>
+        <w:t>Huffman</w:t>
+      </w:r>
+      <w:proofErr w:type="spellEnd"/>
     </w:p>
     <w:p>
       <w:pPr>
@@ -4595,7 +5406,21 @@
         <w:rPr>
           <w:lang w:val="es-CO"/>
         </w:rPr>
-        <w:t>Este algoritmo consiste en la implementación del árbol de Huffman, asignando a cada carácter (En el caso de compresión de texto) la frecuencia relativa en la cual aparece, luego se organiza de menor a mayor con relación a sus frecuencias, luego se procede a sumar de izquierda a derecha cada una de las frecuencias creando así un árbol invertido donde la punta será equivalente a 1 (La suma de todas las frecuencias relativas debe ser igual a 1, es decil, el total).Teniendo en cuenta la estructura formada por el árbol descrita anteriormente se empieza a dar valores de 1 y o a las líneas transitorias de un valor a otro. Se le asigna el valor de “1” para pendientes negativas de las líneas y “0” para las pendientes positivas, luego, se hace el recorrido para llegar a la frecuencia de cada símbolo agregando los valores de ceros y unos, creando con ellos según el recorrido la nueva codificación.</w:t>
+        <w:t xml:space="preserve">Este algoritmo consiste en la implementación del árbol de </w:t>
+      </w:r>
+      <w:proofErr w:type="spellStart"/>
+      <w:r>
+        <w:rPr>
+          <w:lang w:val="es-CO"/>
+        </w:rPr>
+        <w:t>Huffman</w:t>
+      </w:r>
+      <w:proofErr w:type="spellEnd"/>
+      <w:r>
+        <w:rPr>
+          <w:lang w:val="es-CO"/>
+        </w:rPr>
+        <w:t>, asignando a cada carácter (En el caso de compresión de texto) la frecuencia relativa en la cual aparece, luego se organiza de menor a mayor con relación a sus frecuencias, luego se procede a sumar de izquierda a derecha cada una de las frecuencias creando así un árbol invertido donde la punta será equivalente a 1 (La suma de todas las frecuencias relativas debe ser igual a 1, es decil, el total).Teniendo en cuenta la estructura formada por el árbol descrita anteriormente se empieza a dar valores de 1 y o a las líneas transitorias de un valor a otro. Se le asigna el valor de “1” para pendientes negativas de las líneas y “0” para las pendientes positivas, luego, se hace el recorrido para llegar a la frecuencia de cada símbolo agregando los valores de ceros y unos, creando con ellos según el recorrido la nueva codificación.</w:t>
       </w:r>
     </w:p>
     <w:p>
@@ -4848,22 +5673,58 @@
           <w:bCs/>
           <w:lang w:val="es-CO"/>
         </w:rPr>
-        <w:t>Transformada de Burrows-Wheeler</w:t>
-      </w:r>
-    </w:p>
-    <w:p>
-      <w:pPr>
+        <w:t xml:space="preserve">Transformada de </w:t>
+      </w:r>
+      <w:proofErr w:type="spellStart"/>
+      <w:r>
         <w:rPr>
           <w:rFonts w:eastAsiaTheme="minorEastAsia"/>
-          <w:lang w:val="es-CO"/>
-        </w:rPr>
-      </w:pPr>
+          <w:b/>
+          <w:bCs/>
+          <w:lang w:val="es-CO"/>
+        </w:rPr>
+        <w:t>Burrows</w:t>
+      </w:r>
+      <w:proofErr w:type="spellEnd"/>
       <w:r>
         <w:rPr>
           <w:rFonts w:eastAsiaTheme="minorEastAsia"/>
-          <w:lang w:val="es-CO"/>
-        </w:rPr>
-        <w:t xml:space="preserve">Esta transformada permite organizar y juntar caracteres que posean el mismo símbolo de una manera mas efectiva. </w:t>
+          <w:b/>
+          <w:bCs/>
+          <w:lang w:val="es-CO"/>
+        </w:rPr>
+        <w:t>-Wheeler</w:t>
+      </w:r>
+    </w:p>
+    <w:p>
+      <w:pPr>
+        <w:rPr>
+          <w:rFonts w:eastAsiaTheme="minorEastAsia"/>
+          <w:lang w:val="es-CO"/>
+        </w:rPr>
+      </w:pPr>
+      <w:r>
+        <w:rPr>
+          <w:rFonts w:eastAsiaTheme="minorEastAsia"/>
+          <w:lang w:val="es-CO"/>
+        </w:rPr>
+        <w:t xml:space="preserve">Esta transformada permite organizar y juntar caracteres que posean el mismo símbolo de una manera </w:t>
+      </w:r>
+      <w:proofErr w:type="spellStart"/>
+      <w:r>
+        <w:rPr>
+          <w:rFonts w:eastAsiaTheme="minorEastAsia"/>
+          <w:lang w:val="es-CO"/>
+        </w:rPr>
+        <w:t>mas</w:t>
+      </w:r>
+      <w:proofErr w:type="spellEnd"/>
+      <w:r>
+        <w:rPr>
+          <w:rFonts w:eastAsiaTheme="minorEastAsia"/>
+          <w:lang w:val="es-CO"/>
+        </w:rPr>
+        <w:t xml:space="preserve"> efectiva. </w:t>
       </w:r>
     </w:p>
     <w:p>
@@ -4961,6 +5822,137 @@
     </w:p>
     <w:p>
       <w:pPr>
+        <w:rPr>
+          <w:rFonts w:eastAsiaTheme="minorEastAsia"/>
+          <w:b/>
+          <w:bCs/>
+          <w:lang w:val="es-CO"/>
+        </w:rPr>
+      </w:pPr>
+      <w:r>
+        <w:rPr>
+          <w:rStyle w:val="Hipervnculo"/>
+          <w:b/>
+          <w:bCs/>
+          <w:kern w:val="2"/>
+          <w:lang w:val="es-CO"/>
+        </w:rPr>
+        <w:t xml:space="preserve">3.3.4 </w:t>
+      </w:r>
+      <w:r>
+        <w:rPr>
+          <w:rFonts w:eastAsiaTheme="minorEastAsia"/>
+          <w:b/>
+          <w:bCs/>
+          <w:lang w:val="es-CO"/>
+        </w:rPr>
+        <w:t xml:space="preserve">Run </w:t>
+      </w:r>
+      <w:proofErr w:type="spellStart"/>
+      <w:r>
+        <w:rPr>
+          <w:rFonts w:eastAsiaTheme="minorEastAsia"/>
+          <w:b/>
+          <w:bCs/>
+          <w:lang w:val="es-CO"/>
+        </w:rPr>
+        <w:t>Length</w:t>
+      </w:r>
+      <w:proofErr w:type="spellEnd"/>
+    </w:p>
+    <w:p>
+      <w:pPr>
+        <w:rPr>
+          <w:rFonts w:eastAsiaTheme="minorEastAsia"/>
+          <w:lang w:val="es-CO"/>
+        </w:rPr>
+      </w:pPr>
+      <w:r>
+        <w:rPr>
+          <w:rFonts w:eastAsiaTheme="minorEastAsia"/>
+          <w:lang w:val="es-CO"/>
+        </w:rPr>
+        <w:t>Esta compresión se basa en la limitación de datos repetidos consecutivos resumiéndolos en el carácter en cuestión con la cantidad de repeticiones presentes en el mensaje original de ahí BBBHHHHHHOOO queda 3B6H</w:t>
+      </w:r>
+      <w:r>
+        <w:rPr>
+          <w:rFonts w:eastAsiaTheme="minorEastAsia"/>
+          <w:lang w:val="es-CO"/>
+        </w:rPr>
+        <w:t>2O [21]</w:t>
+      </w:r>
+    </w:p>
+    <w:p>
+      <w:pPr>
+        <w:rPr>
+          <w:rFonts w:eastAsiaTheme="minorEastAsia"/>
+          <w:lang w:val="es-CO"/>
+        </w:rPr>
+      </w:pPr>
+      <w:r>
+        <w:rPr>
+          <w:noProof/>
+        </w:rPr>
+        <w:drawing>
+          <wp:inline distT="0" distB="0" distL="0" distR="0" wp14:anchorId="50C9CE53" wp14:editId="7B7A1A98">
+            <wp:extent cx="3063240" cy="1253490"/>
+            <wp:effectExtent l="0" t="0" r="3810" b="3810"/>
+            <wp:docPr id="2" name="Imagen 2" descr="RLE Run Length Encoding - File Exchange - MATLAB Central"/>
+            <wp:cNvGraphicFramePr>
+              <a:graphicFrameLocks xmlns:a="http://schemas.openxmlformats.org/drawingml/2006/main" noChangeAspect="1"/>
+            </wp:cNvGraphicFramePr>
+            <a:graphic xmlns:a="http://schemas.openxmlformats.org/drawingml/2006/main">
+              <a:graphicData uri="http://schemas.openxmlformats.org/drawingml/2006/picture">
+                <pic:pic xmlns:pic="http://schemas.openxmlformats.org/drawingml/2006/picture">
+                  <pic:nvPicPr>
+                    <pic:cNvPr id="0" name="Picture 1" descr="RLE Run Length Encoding - File Exchange - MATLAB Central"/>
+                    <pic:cNvPicPr>
+                      <a:picLocks noChangeAspect="1" noChangeArrowheads="1"/>
+                    </pic:cNvPicPr>
+                  </pic:nvPicPr>
+                  <pic:blipFill>
+                    <a:blip r:embed="rId18">
+                      <a:extLst>
+                        <a:ext uri="{28A0092B-C50C-407E-A947-70E740481C1C}">
+                          <a14:useLocalDpi xmlns:a14="http://schemas.microsoft.com/office/drawing/2010/main" val="0"/>
+                        </a:ext>
+                      </a:extLst>
+                    </a:blip>
+                    <a:srcRect/>
+                    <a:stretch>
+                      <a:fillRect/>
+                    </a:stretch>
+                  </pic:blipFill>
+                  <pic:spPr bwMode="auto">
+                    <a:xfrm>
+                      <a:off x="0" y="0"/>
+                      <a:ext cx="3063240" cy="1253490"/>
+                    </a:xfrm>
+                    <a:prstGeom prst="rect">
+                      <a:avLst/>
+                    </a:prstGeom>
+                    <a:noFill/>
+                    <a:ln>
+                      <a:noFill/>
+                    </a:ln>
+                  </pic:spPr>
+                </pic:pic>
+              </a:graphicData>
+            </a:graphic>
+          </wp:inline>
+        </w:drawing>
+      </w:r>
+    </w:p>
+    <w:p>
+      <w:pPr>
+        <w:rPr>
+          <w:rFonts w:eastAsiaTheme="minorEastAsia"/>
+          <w:lang w:val="es-CO"/>
+        </w:rPr>
+      </w:pPr>
+    </w:p>
+    <w:p>
+      <w:pPr>
         <w:spacing w:before="160" w:after="0" w:line="288" w:lineRule="auto"/>
         <w:rPr>
           <w:lang w:val="es-CO"/>
@@ -4999,8 +5991,19 @@
           <w:kern w:val="2"/>
           <w:lang w:val="es-CO"/>
         </w:rPr>
-        <w:t>En lo que sigue, explicamos las estructuras de datos y los algoritmos utilizados en este trabajo. Las implementaciones de las estructuras de datos y los algoritmos están disponibles en Github</w:t>
-      </w:r>
+        <w:t xml:space="preserve">En lo que sigue, explicamos las estructuras de datos y los algoritmos utilizados en este trabajo. Las implementaciones de las estructuras de datos y los algoritmos están disponibles en </w:t>
+      </w:r>
+      <w:proofErr w:type="spellStart"/>
+      <w:r>
+        <w:rPr>
+          <w:rStyle w:val="Hipervnculo"/>
+          <w:color w:val="000000"/>
+          <w:kern w:val="2"/>
+          <w:lang w:val="es-CO"/>
+        </w:rPr>
+        <w:t>Github</w:t>
+      </w:r>
+      <w:proofErr w:type="spellEnd"/>
       <w:r>
         <w:rPr>
           <w:rStyle w:val="FootnoteAnchor"/>
@@ -5262,13 +6265,13 @@
                     <pic:cNvPicPr/>
                   </pic:nvPicPr>
                   <pic:blipFill rotWithShape="1">
-                    <a:blip r:embed="rId18" cstate="print">
+                    <a:blip r:embed="rId19" cstate="print">
                       <a:extLst>
                         <a:ext uri="{28A0092B-C50C-407E-A947-70E740481C1C}">
                           <a14:useLocalDpi xmlns:a14="http://schemas.microsoft.com/office/drawing/2010/main" val="0"/>
                         </a:ext>
                         <a:ext uri="{96DAC541-7B7A-43D3-8B79-37D633B846F1}">
-                          <asvg:svgBlip xmlns:asvg="http://schemas.microsoft.com/office/drawing/2016/SVG/main" r:embed="rId19"/>
+                          <asvg:svgBlip xmlns:asvg="http://schemas.microsoft.com/office/drawing/2016/SVG/main" r:embed="rId20"/>
                         </a:ext>
                       </a:extLst>
                     </a:blip>
@@ -5427,7 +6430,25 @@
           <w:kern w:val="2"/>
           <w:lang w:val="es-CO"/>
         </w:rPr>
-        <w:t xml:space="preserve">erdida que se eligió para el proyecto es el de eliminación de costuras el cual consiste en el cálculo y posterior eliminación de lo puntos menos relevantes de una </w:t>
+        <w:t xml:space="preserve">erdida que se eligió para el proyecto es el de eliminación de costuras el cual consiste en el cálculo y posterior eliminación de </w:t>
+      </w:r>
+      <w:proofErr w:type="spellStart"/>
+      <w:r>
+        <w:rPr>
+          <w:rStyle w:val="Hipervnculo"/>
+          <w:kern w:val="2"/>
+          <w:lang w:val="es-CO"/>
+        </w:rPr>
+        <w:t>lo</w:t>
+      </w:r>
+      <w:proofErr w:type="spellEnd"/>
+      <w:r>
+        <w:rPr>
+          <w:rStyle w:val="Hipervnculo"/>
+          <w:kern w:val="2"/>
+          <w:lang w:val="es-CO"/>
+        </w:rPr>
+        <w:t xml:space="preserve"> puntos menos relevantes de una </w:t>
       </w:r>
       <w:r>
         <w:rPr>
@@ -5593,6 +6614,7 @@
         <w:rPr>
           <w:noProof/>
         </w:rPr>
+        <w:lastRenderedPageBreak/>
         <w:drawing>
           <wp:inline distT="0" distB="0" distL="0" distR="0" wp14:anchorId="4F96ECE6" wp14:editId="27ECFE23">
             <wp:extent cx="3063240" cy="2312670"/>
@@ -5606,105 +6628,6 @@
                 <pic:pic xmlns:pic="http://schemas.openxmlformats.org/drawingml/2006/picture">
                   <pic:nvPicPr>
                     <pic:cNvPr id="0" name="Picture 1"/>
-                    <pic:cNvPicPr>
-                      <a:picLocks noChangeAspect="1" noChangeArrowheads="1"/>
-                    </pic:cNvPicPr>
-                  </pic:nvPicPr>
-                  <pic:blipFill>
-                    <a:blip r:embed="rId20">
-                      <a:extLst>
-                        <a:ext uri="{28A0092B-C50C-407E-A947-70E740481C1C}">
-                          <a14:useLocalDpi xmlns:a14="http://schemas.microsoft.com/office/drawing/2010/main" val="0"/>
-                        </a:ext>
-                      </a:extLst>
-                    </a:blip>
-                    <a:srcRect/>
-                    <a:stretch>
-                      <a:fillRect/>
-                    </a:stretch>
-                  </pic:blipFill>
-                  <pic:spPr bwMode="auto">
-                    <a:xfrm>
-                      <a:off x="0" y="0"/>
-                      <a:ext cx="3063240" cy="2312670"/>
-                    </a:xfrm>
-                    <a:prstGeom prst="rect">
-                      <a:avLst/>
-                    </a:prstGeom>
-                    <a:noFill/>
-                    <a:ln>
-                      <a:noFill/>
-                    </a:ln>
-                  </pic:spPr>
-                </pic:pic>
-              </a:graphicData>
-            </a:graphic>
-          </wp:inline>
-        </w:drawing>
-      </w:r>
-    </w:p>
-    <w:p>
-      <w:pPr>
-        <w:pStyle w:val="Sangradetextonormal"/>
-        <w:spacing w:after="120"/>
-        <w:ind w:firstLine="0"/>
-        <w:rPr>
-          <w:rStyle w:val="Hipervnculo"/>
-          <w:bCs/>
-          <w:kern w:val="2"/>
-          <w:lang w:val="es-CO"/>
-        </w:rPr>
-      </w:pPr>
-      <w:r>
-        <w:rPr>
-          <w:rStyle w:val="Hipervnculo"/>
-          <w:b/>
-          <w:kern w:val="2"/>
-          <w:lang w:val="es-CO"/>
-        </w:rPr>
-        <w:t>Figura 2:</w:t>
-      </w:r>
-      <w:r>
-        <w:rPr>
-          <w:rStyle w:val="Hipervnculo"/>
-          <w:bCs/>
-          <w:kern w:val="2"/>
-          <w:lang w:val="es-CO"/>
-        </w:rPr>
-        <w:t xml:space="preserve"> Imagen original</w:t>
-      </w:r>
-    </w:p>
-    <w:p>
-      <w:pPr>
-        <w:pStyle w:val="Sangradetextonormal"/>
-        <w:spacing w:after="120"/>
-        <w:ind w:firstLine="0"/>
-        <w:rPr>
-          <w:rStyle w:val="Hipervnculo"/>
-          <w:b/>
-          <w:color w:val="0070C0"/>
-          <w:kern w:val="2"/>
-          <w:lang w:val="es-CO"/>
-        </w:rPr>
-      </w:pPr>
-      <w:r>
-        <w:rPr>
-          <w:noProof/>
-        </w:rPr>
-        <w:lastRenderedPageBreak/>
-        <w:drawing>
-          <wp:inline distT="0" distB="0" distL="0" distR="0" wp14:anchorId="34F00E37" wp14:editId="70F5533A">
-            <wp:extent cx="3063240" cy="2312670"/>
-            <wp:effectExtent l="0" t="0" r="3810" b="0"/>
-            <wp:docPr id="14" name="Imagen 14"/>
-            <wp:cNvGraphicFramePr>
-              <a:graphicFrameLocks xmlns:a="http://schemas.openxmlformats.org/drawingml/2006/main" noChangeAspect="1"/>
-            </wp:cNvGraphicFramePr>
-            <a:graphic xmlns:a="http://schemas.openxmlformats.org/drawingml/2006/main">
-              <a:graphicData uri="http://schemas.openxmlformats.org/drawingml/2006/picture">
-                <pic:pic xmlns:pic="http://schemas.openxmlformats.org/drawingml/2006/picture">
-                  <pic:nvPicPr>
-                    <pic:cNvPr id="0" name="Picture 3"/>
                     <pic:cNvPicPr>
                       <a:picLocks noChangeAspect="1" noChangeArrowheads="1"/>
                     </pic:cNvPicPr>
@@ -5761,6 +6684,104 @@
           <w:kern w:val="2"/>
           <w:lang w:val="es-CO"/>
         </w:rPr>
+        <w:t>Figura 2:</w:t>
+      </w:r>
+      <w:r>
+        <w:rPr>
+          <w:rStyle w:val="Hipervnculo"/>
+          <w:bCs/>
+          <w:kern w:val="2"/>
+          <w:lang w:val="es-CO"/>
+        </w:rPr>
+        <w:t xml:space="preserve"> Imagen original</w:t>
+      </w:r>
+    </w:p>
+    <w:p>
+      <w:pPr>
+        <w:pStyle w:val="Sangradetextonormal"/>
+        <w:spacing w:after="120"/>
+        <w:ind w:firstLine="0"/>
+        <w:rPr>
+          <w:rStyle w:val="Hipervnculo"/>
+          <w:b/>
+          <w:color w:val="0070C0"/>
+          <w:kern w:val="2"/>
+          <w:lang w:val="es-CO"/>
+        </w:rPr>
+      </w:pPr>
+      <w:r>
+        <w:rPr>
+          <w:noProof/>
+        </w:rPr>
+        <w:drawing>
+          <wp:inline distT="0" distB="0" distL="0" distR="0" wp14:anchorId="34F00E37" wp14:editId="70F5533A">
+            <wp:extent cx="3063240" cy="2312670"/>
+            <wp:effectExtent l="0" t="0" r="3810" b="0"/>
+            <wp:docPr id="14" name="Imagen 14"/>
+            <wp:cNvGraphicFramePr>
+              <a:graphicFrameLocks xmlns:a="http://schemas.openxmlformats.org/drawingml/2006/main" noChangeAspect="1"/>
+            </wp:cNvGraphicFramePr>
+            <a:graphic xmlns:a="http://schemas.openxmlformats.org/drawingml/2006/main">
+              <a:graphicData uri="http://schemas.openxmlformats.org/drawingml/2006/picture">
+                <pic:pic xmlns:pic="http://schemas.openxmlformats.org/drawingml/2006/picture">
+                  <pic:nvPicPr>
+                    <pic:cNvPr id="0" name="Picture 3"/>
+                    <pic:cNvPicPr>
+                      <a:picLocks noChangeAspect="1" noChangeArrowheads="1"/>
+                    </pic:cNvPicPr>
+                  </pic:nvPicPr>
+                  <pic:blipFill>
+                    <a:blip r:embed="rId22">
+                      <a:extLst>
+                        <a:ext uri="{28A0092B-C50C-407E-A947-70E740481C1C}">
+                          <a14:useLocalDpi xmlns:a14="http://schemas.microsoft.com/office/drawing/2010/main" val="0"/>
+                        </a:ext>
+                      </a:extLst>
+                    </a:blip>
+                    <a:srcRect/>
+                    <a:stretch>
+                      <a:fillRect/>
+                    </a:stretch>
+                  </pic:blipFill>
+                  <pic:spPr bwMode="auto">
+                    <a:xfrm>
+                      <a:off x="0" y="0"/>
+                      <a:ext cx="3063240" cy="2312670"/>
+                    </a:xfrm>
+                    <a:prstGeom prst="rect">
+                      <a:avLst/>
+                    </a:prstGeom>
+                    <a:noFill/>
+                    <a:ln>
+                      <a:noFill/>
+                    </a:ln>
+                  </pic:spPr>
+                </pic:pic>
+              </a:graphicData>
+            </a:graphic>
+          </wp:inline>
+        </w:drawing>
+      </w:r>
+    </w:p>
+    <w:p>
+      <w:pPr>
+        <w:pStyle w:val="Sangradetextonormal"/>
+        <w:spacing w:after="120"/>
+        <w:ind w:firstLine="0"/>
+        <w:rPr>
+          <w:rStyle w:val="Hipervnculo"/>
+          <w:bCs/>
+          <w:kern w:val="2"/>
+          <w:lang w:val="es-CO"/>
+        </w:rPr>
+      </w:pPr>
+      <w:r>
+        <w:rPr>
+          <w:rStyle w:val="Hipervnculo"/>
+          <w:b/>
+          <w:kern w:val="2"/>
+          <w:lang w:val="es-CO"/>
+        </w:rPr>
         <w:t>Figura 2.1:</w:t>
       </w:r>
       <w:r>
@@ -5804,7 +6825,7 @@
                     </pic:cNvPicPr>
                   </pic:nvPicPr>
                   <pic:blipFill>
-                    <a:blip r:embed="rId22">
+                    <a:blip r:embed="rId23">
                       <a:extLst>
                         <a:ext uri="{28A0092B-C50C-407E-A947-70E740481C1C}">
                           <a14:useLocalDpi xmlns:a14="http://schemas.microsoft.com/office/drawing/2010/main" val="0"/>
@@ -5914,7 +6935,27 @@
           <w:kern w:val="2"/>
           <w:lang w:val="es-CO"/>
         </w:rPr>
-        <w:t>Explique brevemente cómo aplicó un algoritmo de compresión de imágenes sin pérdidas como la codificación Huffman, LZS o LZ77. Explique también la descompresión.</w:t>
+        <w:t xml:space="preserve">Explique brevemente cómo aplicó un algoritmo de compresión de imágenes sin pérdidas como la codificación </w:t>
+      </w:r>
+      <w:proofErr w:type="spellStart"/>
+      <w:r>
+        <w:rPr>
+          <w:rStyle w:val="Hipervnculo"/>
+          <w:color w:val="0070C0"/>
+          <w:kern w:val="2"/>
+          <w:lang w:val="es-CO"/>
+        </w:rPr>
+        <w:t>Huffman</w:t>
+      </w:r>
+      <w:proofErr w:type="spellEnd"/>
+      <w:r>
+        <w:rPr>
+          <w:rStyle w:val="Hipervnculo"/>
+          <w:color w:val="0070C0"/>
+          <w:kern w:val="2"/>
+          <w:lang w:val="es-CO"/>
+        </w:rPr>
+        <w:t>, LZS o LZ77. Explique también la descompresión.</w:t>
       </w:r>
     </w:p>
     <w:p>
@@ -6720,6 +7761,7 @@
           <w:kern w:val="2"/>
           <w:lang w:val="es-CO"/>
         </w:rPr>
+        <w:lastRenderedPageBreak/>
         <w:t>En lo que sigue explicamos la relación entre el tiempo promedio de ejecución y el tamaño promedio de las imágenes del conjunto de datos completo, en la Tabla 6.</w:t>
       </w:r>
     </w:p>
@@ -6739,7 +7781,27 @@
           <w:kern w:val="2"/>
           <w:lang w:val="es-CO"/>
         </w:rPr>
-        <w:t>Calcular el tiempo de ejecución de cada imagen en Github. Informar del tiempo medio de ejecución vs. el tamaño medio del archivo.</w:t>
+        <w:t xml:space="preserve">Calcular el tiempo de ejecución de cada imagen en </w:t>
+      </w:r>
+      <w:proofErr w:type="spellStart"/>
+      <w:r>
+        <w:rPr>
+          <w:rStyle w:val="Hipervnculo"/>
+          <w:color w:val="55308D"/>
+          <w:kern w:val="2"/>
+          <w:lang w:val="es-CO"/>
+        </w:rPr>
+        <w:t>Github</w:t>
+      </w:r>
+      <w:proofErr w:type="spellEnd"/>
+      <w:r>
+        <w:rPr>
+          <w:rStyle w:val="Hipervnculo"/>
+          <w:color w:val="55308D"/>
+          <w:kern w:val="2"/>
+          <w:lang w:val="es-CO"/>
+        </w:rPr>
+        <w:t>. Informar del tiempo medio de ejecución vs. el tamaño medio del archivo.</w:t>
       </w:r>
     </w:p>
     <w:p>
@@ -7084,7 +8146,6 @@
           <w:kern w:val="2"/>
           <w:lang w:val="es-CO"/>
         </w:rPr>
-        <w:lastRenderedPageBreak/>
         <w:t xml:space="preserve">Tabla </w:t>
       </w:r>
       <w:r>
@@ -7554,7 +8615,27 @@
           <w:kern w:val="2"/>
           <w:lang w:val="es-CO"/>
         </w:rPr>
-        <w:t xml:space="preserve">Para medir el consumo de memoria, deberían usar un generador de perfiles. Uno muy bueno para Java es VisualVM, desarrollado por Oracle, http://docs.oracle.com/javase/7/docs/technotes/guides/visualvm/profiler.html. Para Python, usa el </w:t>
+        <w:t xml:space="preserve">Para medir el consumo de memoria, deberían usar un generador de perfiles. Uno muy bueno para Java es </w:t>
+      </w:r>
+      <w:proofErr w:type="spellStart"/>
+      <w:r>
+        <w:rPr>
+          <w:rStyle w:val="Hipervnculo"/>
+          <w:color w:val="FF0000"/>
+          <w:kern w:val="2"/>
+          <w:lang w:val="es-CO"/>
+        </w:rPr>
+        <w:t>VisualVM</w:t>
+      </w:r>
+      <w:proofErr w:type="spellEnd"/>
+      <w:r>
+        <w:rPr>
+          <w:rStyle w:val="Hipervnculo"/>
+          <w:color w:val="FF0000"/>
+          <w:kern w:val="2"/>
+          <w:lang w:val="es-CO"/>
+        </w:rPr>
+        <w:t xml:space="preserve">, desarrollado por Oracle, http://docs.oracle.com/javase/7/docs/technotes/guides/visualvm/profiler.html. Para Python, usa el </w:t>
       </w:r>
       <w:r>
         <w:rPr>
@@ -7565,8 +8646,21 @@
           <w:kern w:val="2"/>
           <w:lang w:val="es-CO"/>
         </w:rPr>
-        <w:t>C profiler</w:t>
-      </w:r>
+        <w:t xml:space="preserve">C </w:t>
+      </w:r>
+      <w:proofErr w:type="spellStart"/>
+      <w:r>
+        <w:rPr>
+          <w:rStyle w:val="Hipervnculo"/>
+          <w:i/>
+          <w:iCs/>
+          <w:color w:val="FF0000"/>
+          <w:kern w:val="2"/>
+          <w:lang w:val="es-CO"/>
+        </w:rPr>
+        <w:t>profiler</w:t>
+      </w:r>
+      <w:proofErr w:type="spellEnd"/>
       <w:r>
         <w:rPr>
           <w:rStyle w:val="Hipervnculo"/>
@@ -7917,7 +9011,27 @@
           <w:kern w:val="2"/>
           <w:lang w:val="es-CO"/>
         </w:rPr>
-        <w:t>Responda ¿qué le gustaría mejorar en el futuro? ¿Cómo le gustaría mejorar su algoritmo y su implementación? ¿Qué tal usar la transformación de coseno discreto o la compresión con ondeletas a futuro?</w:t>
+        <w:t xml:space="preserve">Responda ¿qué le gustaría mejorar en el futuro? ¿Cómo le gustaría mejorar su algoritmo y su implementación? ¿Qué tal usar la transformación de coseno discreto o la compresión con </w:t>
+      </w:r>
+      <w:proofErr w:type="spellStart"/>
+      <w:r>
+        <w:rPr>
+          <w:rStyle w:val="Hipervnculo"/>
+          <w:color w:val="7030A0"/>
+          <w:kern w:val="2"/>
+          <w:lang w:val="es-CO"/>
+        </w:rPr>
+        <w:t>ondeletas</w:t>
+      </w:r>
+      <w:proofErr w:type="spellEnd"/>
+      <w:r>
+        <w:rPr>
+          <w:rStyle w:val="Hipervnculo"/>
+          <w:color w:val="7030A0"/>
+          <w:kern w:val="2"/>
+          <w:lang w:val="es-CO"/>
+        </w:rPr>
+        <w:t xml:space="preserve"> a futuro?</w:t>
       </w:r>
     </w:p>
     <w:p>
@@ -8020,18 +9134,292 @@
           <w:numId w:val="3"/>
         </w:numPr>
       </w:pPr>
-      <w:r>
-        <w:t xml:space="preserve">Yukun S, Pengju H, Yujie W, Ziqi C, Yang L, Baisheng D, Runze L, Yonggen Z. Automatic monitoring system for individual dairy cows based  on a deep learning framework that provides identification  via body parts and estimation of body condition score. </w:t>
-      </w:r>
+      <w:proofErr w:type="spellStart"/>
+      <w:r>
+        <w:t>Yukun</w:t>
+      </w:r>
+      <w:proofErr w:type="spellEnd"/>
+      <w:r>
+        <w:t xml:space="preserve"> S, </w:t>
+      </w:r>
+      <w:proofErr w:type="spellStart"/>
+      <w:r>
+        <w:t>Pengju</w:t>
+      </w:r>
+      <w:proofErr w:type="spellEnd"/>
+      <w:r>
+        <w:t xml:space="preserve"> H, </w:t>
+      </w:r>
+      <w:proofErr w:type="spellStart"/>
+      <w:r>
+        <w:t>Yujie</w:t>
+      </w:r>
+      <w:proofErr w:type="spellEnd"/>
+      <w:r>
+        <w:t xml:space="preserve"> W, </w:t>
+      </w:r>
+      <w:proofErr w:type="spellStart"/>
+      <w:r>
+        <w:t>Ziqi</w:t>
+      </w:r>
+      <w:proofErr w:type="spellEnd"/>
+      <w:r>
+        <w:t xml:space="preserve"> C, Yang L, </w:t>
+      </w:r>
+      <w:proofErr w:type="spellStart"/>
+      <w:r>
+        <w:t>Baisheng</w:t>
+      </w:r>
+      <w:proofErr w:type="spellEnd"/>
+      <w:r>
+        <w:t xml:space="preserve"> D, </w:t>
+      </w:r>
+      <w:proofErr w:type="spellStart"/>
+      <w:r>
+        <w:t>Runze</w:t>
+      </w:r>
+      <w:proofErr w:type="spellEnd"/>
+      <w:r>
+        <w:t xml:space="preserve"> L, </w:t>
+      </w:r>
+      <w:proofErr w:type="spellStart"/>
+      <w:r>
+        <w:t>Yonggen</w:t>
+      </w:r>
+      <w:proofErr w:type="spellEnd"/>
+      <w:r>
+        <w:t xml:space="preserve"> Z. </w:t>
+      </w:r>
+      <w:proofErr w:type="spellStart"/>
+      <w:r>
+        <w:t>Automatic</w:t>
+      </w:r>
+      <w:proofErr w:type="spellEnd"/>
+      <w:r>
+        <w:t xml:space="preserve"> </w:t>
+      </w:r>
+      <w:proofErr w:type="spellStart"/>
+      <w:r>
+        <w:t>monitoring</w:t>
+      </w:r>
+      <w:proofErr w:type="spellEnd"/>
+      <w:r>
+        <w:t xml:space="preserve"> </w:t>
+      </w:r>
+      <w:proofErr w:type="spellStart"/>
+      <w:r>
+        <w:t>system</w:t>
+      </w:r>
+      <w:proofErr w:type="spellEnd"/>
+      <w:r>
+        <w:t xml:space="preserve"> </w:t>
+      </w:r>
+      <w:proofErr w:type="spellStart"/>
+      <w:r>
+        <w:t>for</w:t>
+      </w:r>
+      <w:proofErr w:type="spellEnd"/>
+      <w:r>
+        <w:t xml:space="preserve"> individual </w:t>
+      </w:r>
+      <w:proofErr w:type="spellStart"/>
+      <w:r>
+        <w:t>dairy</w:t>
+      </w:r>
+      <w:proofErr w:type="spellEnd"/>
+      <w:r>
+        <w:t xml:space="preserve"> </w:t>
+      </w:r>
+      <w:proofErr w:type="spellStart"/>
+      <w:r>
+        <w:t>cows</w:t>
+      </w:r>
+      <w:proofErr w:type="spellEnd"/>
+      <w:r>
+        <w:t xml:space="preserve"> </w:t>
+      </w:r>
+      <w:proofErr w:type="spellStart"/>
+      <w:r>
+        <w:t>based</w:t>
+      </w:r>
+      <w:proofErr w:type="spellEnd"/>
+      <w:r>
+        <w:t xml:space="preserve">  </w:t>
+      </w:r>
+      <w:proofErr w:type="spellStart"/>
+      <w:r>
+        <w:t>on</w:t>
+      </w:r>
+      <w:proofErr w:type="spellEnd"/>
+      <w:r>
+        <w:t xml:space="preserve"> a </w:t>
+      </w:r>
+      <w:proofErr w:type="spellStart"/>
+      <w:r>
+        <w:t>deep</w:t>
+      </w:r>
+      <w:proofErr w:type="spellEnd"/>
+      <w:r>
+        <w:t xml:space="preserve"> </w:t>
+      </w:r>
+      <w:proofErr w:type="spellStart"/>
+      <w:r>
+        <w:t>learning</w:t>
+      </w:r>
+      <w:proofErr w:type="spellEnd"/>
+      <w:r>
+        <w:t xml:space="preserve"> </w:t>
+      </w:r>
+      <w:proofErr w:type="spellStart"/>
+      <w:r>
+        <w:t>framework</w:t>
+      </w:r>
+      <w:proofErr w:type="spellEnd"/>
+      <w:r>
+        <w:t xml:space="preserve"> </w:t>
+      </w:r>
+      <w:proofErr w:type="spellStart"/>
+      <w:r>
+        <w:t>that</w:t>
+      </w:r>
+      <w:proofErr w:type="spellEnd"/>
+      <w:r>
+        <w:t xml:space="preserve"> </w:t>
+      </w:r>
+      <w:proofErr w:type="spellStart"/>
+      <w:r>
+        <w:t>provides</w:t>
+      </w:r>
+      <w:proofErr w:type="spellEnd"/>
+      <w:r>
+        <w:t xml:space="preserve"> </w:t>
+      </w:r>
+      <w:proofErr w:type="spellStart"/>
+      <w:r>
+        <w:t>identification</w:t>
+      </w:r>
+      <w:proofErr w:type="spellEnd"/>
+      <w:r>
+        <w:t xml:space="preserve">  </w:t>
+      </w:r>
+      <w:proofErr w:type="spellStart"/>
+      <w:r>
+        <w:t>via</w:t>
+      </w:r>
+      <w:proofErr w:type="spellEnd"/>
+      <w:r>
+        <w:t xml:space="preserve"> </w:t>
+      </w:r>
+      <w:proofErr w:type="spellStart"/>
+      <w:r>
+        <w:t>body</w:t>
+      </w:r>
+      <w:proofErr w:type="spellEnd"/>
+      <w:r>
+        <w:t xml:space="preserve"> </w:t>
+      </w:r>
+      <w:proofErr w:type="spellStart"/>
+      <w:r>
+        <w:t>parts</w:t>
+      </w:r>
+      <w:proofErr w:type="spellEnd"/>
+      <w:r>
+        <w:t xml:space="preserve"> and </w:t>
+      </w:r>
+      <w:proofErr w:type="spellStart"/>
+      <w:r>
+        <w:t>estimation</w:t>
+      </w:r>
+      <w:proofErr w:type="spellEnd"/>
+      <w:r>
+        <w:t xml:space="preserve"> </w:t>
+      </w:r>
+      <w:proofErr w:type="spellStart"/>
+      <w:r>
+        <w:t>of</w:t>
+      </w:r>
+      <w:proofErr w:type="spellEnd"/>
+      <w:r>
+        <w:t xml:space="preserve"> </w:t>
+      </w:r>
+      <w:proofErr w:type="spellStart"/>
+      <w:r>
+        <w:t>body</w:t>
+      </w:r>
+      <w:proofErr w:type="spellEnd"/>
+      <w:r>
+        <w:t xml:space="preserve"> </w:t>
+      </w:r>
+      <w:proofErr w:type="spellStart"/>
+      <w:r>
+        <w:t>condition</w:t>
+      </w:r>
+      <w:proofErr w:type="spellEnd"/>
+      <w:r>
+        <w:t xml:space="preserve"> score. </w:t>
+      </w:r>
+      <w:proofErr w:type="spellStart"/>
       <w:r>
         <w:rPr>
           <w:i/>
           <w:iCs/>
         </w:rPr>
-        <w:t>Journal of Dairy Science</w:t>
-      </w:r>
-      <w:r>
-        <w:t>,Volume 102(11). 10140-10151</w:t>
+        <w:t>Journal</w:t>
+      </w:r>
+      <w:proofErr w:type="spellEnd"/>
+      <w:r>
+        <w:rPr>
+          <w:i/>
+          <w:iCs/>
+        </w:rPr>
+        <w:t xml:space="preserve"> </w:t>
+      </w:r>
+      <w:proofErr w:type="spellStart"/>
+      <w:r>
+        <w:rPr>
+          <w:i/>
+          <w:iCs/>
+        </w:rPr>
+        <w:t>of</w:t>
+      </w:r>
+      <w:proofErr w:type="spellEnd"/>
+      <w:r>
+        <w:rPr>
+          <w:i/>
+          <w:iCs/>
+        </w:rPr>
+        <w:t xml:space="preserve"> </w:t>
+      </w:r>
+      <w:proofErr w:type="spellStart"/>
+      <w:r>
+        <w:rPr>
+          <w:i/>
+          <w:iCs/>
+        </w:rPr>
+        <w:t>Dairy</w:t>
+      </w:r>
+      <w:proofErr w:type="spellEnd"/>
+      <w:r>
+        <w:rPr>
+          <w:i/>
+          <w:iCs/>
+        </w:rPr>
+        <w:t xml:space="preserve"> </w:t>
+      </w:r>
+      <w:proofErr w:type="spellStart"/>
+      <w:r>
+        <w:rPr>
+          <w:i/>
+          <w:iCs/>
+        </w:rPr>
+        <w:t>Science</w:t>
+      </w:r>
+      <w:r>
+        <w:t>,Volume</w:t>
+      </w:r>
+      <w:proofErr w:type="spellEnd"/>
+      <w:r>
+        <w:t xml:space="preserve"> 102(11). 10140-10151</w:t>
       </w:r>
     </w:p>
     <w:p>
@@ -8047,14 +9435,230 @@
         </w:rPr>
       </w:pPr>
       <w:r>
-        <w:t>Kang X, Zhang XD, Liu G.Accurate detection of lameness in dairy cattle with computer vision: A new and individualized detection strategy based on the analysis of the supporting pase.</w:t>
+        <w:t xml:space="preserve">Kang X, Zhang XD, Liu </w:t>
+      </w:r>
+      <w:proofErr w:type="spellStart"/>
+      <w:r>
+        <w:t>G.Accurate</w:t>
+      </w:r>
+      <w:proofErr w:type="spellEnd"/>
+      <w:r>
+        <w:t xml:space="preserve"> </w:t>
+      </w:r>
+      <w:proofErr w:type="spellStart"/>
+      <w:r>
+        <w:t>detection</w:t>
+      </w:r>
+      <w:proofErr w:type="spellEnd"/>
+      <w:r>
+        <w:t xml:space="preserve"> </w:t>
+      </w:r>
+      <w:proofErr w:type="spellStart"/>
+      <w:r>
+        <w:t>of</w:t>
+      </w:r>
+      <w:proofErr w:type="spellEnd"/>
+      <w:r>
+        <w:t xml:space="preserve"> </w:t>
+      </w:r>
+      <w:proofErr w:type="spellStart"/>
+      <w:r>
+        <w:t>lameness</w:t>
+      </w:r>
+      <w:proofErr w:type="spellEnd"/>
+      <w:r>
+        <w:t xml:space="preserve"> in </w:t>
+      </w:r>
+      <w:proofErr w:type="spellStart"/>
+      <w:r>
+        <w:t>dairy</w:t>
+      </w:r>
+      <w:proofErr w:type="spellEnd"/>
+      <w:r>
+        <w:t xml:space="preserve"> </w:t>
+      </w:r>
+      <w:proofErr w:type="spellStart"/>
+      <w:r>
+        <w:t>cattle</w:t>
+      </w:r>
+      <w:proofErr w:type="spellEnd"/>
+      <w:r>
+        <w:t xml:space="preserve"> </w:t>
+      </w:r>
+      <w:proofErr w:type="spellStart"/>
+      <w:r>
+        <w:t>with</w:t>
+      </w:r>
+      <w:proofErr w:type="spellEnd"/>
+      <w:r>
+        <w:t xml:space="preserve"> </w:t>
+      </w:r>
+      <w:proofErr w:type="spellStart"/>
+      <w:r>
+        <w:t>computer</w:t>
+      </w:r>
+      <w:proofErr w:type="spellEnd"/>
+      <w:r>
+        <w:t xml:space="preserve"> </w:t>
+      </w:r>
+      <w:proofErr w:type="spellStart"/>
+      <w:r>
+        <w:t>vision</w:t>
+      </w:r>
+      <w:proofErr w:type="spellEnd"/>
+      <w:r>
+        <w:t xml:space="preserve">: A new and </w:t>
+      </w:r>
+      <w:proofErr w:type="spellStart"/>
+      <w:r>
+        <w:t>individualized</w:t>
+      </w:r>
+      <w:proofErr w:type="spellEnd"/>
+      <w:r>
+        <w:t xml:space="preserve"> </w:t>
+      </w:r>
+      <w:proofErr w:type="spellStart"/>
+      <w:r>
+        <w:t>detection</w:t>
+      </w:r>
+      <w:proofErr w:type="spellEnd"/>
+      <w:r>
+        <w:t xml:space="preserve"> </w:t>
+      </w:r>
+      <w:proofErr w:type="spellStart"/>
+      <w:r>
+        <w:t>strategy</w:t>
+      </w:r>
+      <w:proofErr w:type="spellEnd"/>
+      <w:r>
+        <w:t xml:space="preserve"> </w:t>
+      </w:r>
+      <w:proofErr w:type="spellStart"/>
+      <w:r>
+        <w:t>based</w:t>
+      </w:r>
+      <w:proofErr w:type="spellEnd"/>
+      <w:r>
+        <w:t xml:space="preserve"> </w:t>
+      </w:r>
+      <w:proofErr w:type="spellStart"/>
+      <w:r>
+        <w:t>on</w:t>
+      </w:r>
+      <w:proofErr w:type="spellEnd"/>
+      <w:r>
+        <w:t xml:space="preserve"> </w:t>
+      </w:r>
+      <w:proofErr w:type="spellStart"/>
+      <w:r>
+        <w:t>the</w:t>
+      </w:r>
+      <w:proofErr w:type="spellEnd"/>
+      <w:r>
+        <w:t xml:space="preserve"> </w:t>
+      </w:r>
+      <w:proofErr w:type="spellStart"/>
+      <w:r>
+        <w:t>analysis</w:t>
+      </w:r>
+      <w:proofErr w:type="spellEnd"/>
+      <w:r>
+        <w:t xml:space="preserve"> </w:t>
+      </w:r>
+      <w:proofErr w:type="spellStart"/>
+      <w:r>
+        <w:t>of</w:t>
+      </w:r>
+      <w:proofErr w:type="spellEnd"/>
+      <w:r>
+        <w:t xml:space="preserve"> </w:t>
+      </w:r>
+      <w:proofErr w:type="spellStart"/>
+      <w:r>
+        <w:t>the</w:t>
+      </w:r>
+      <w:proofErr w:type="spellEnd"/>
+      <w:r>
+        <w:t xml:space="preserve"> </w:t>
+      </w:r>
+      <w:proofErr w:type="spellStart"/>
+      <w:r>
+        <w:t>supporting</w:t>
+      </w:r>
+      <w:proofErr w:type="spellEnd"/>
+      <w:r>
+        <w:t xml:space="preserve"> pase.</w:t>
       </w:r>
       <w:r>
         <w:rPr>
           <w:i/>
           <w:iCs/>
         </w:rPr>
-        <w:t xml:space="preserve"> Journal of Dairy Science,Volume 103(11),</w:t>
+        <w:t xml:space="preserve"> </w:t>
+      </w:r>
+      <w:proofErr w:type="spellStart"/>
+      <w:r>
+        <w:rPr>
+          <w:i/>
+          <w:iCs/>
+        </w:rPr>
+        <w:t>Journal</w:t>
+      </w:r>
+      <w:proofErr w:type="spellEnd"/>
+      <w:r>
+        <w:rPr>
+          <w:i/>
+          <w:iCs/>
+        </w:rPr>
+        <w:t xml:space="preserve"> </w:t>
+      </w:r>
+      <w:proofErr w:type="spellStart"/>
+      <w:r>
+        <w:rPr>
+          <w:i/>
+          <w:iCs/>
+        </w:rPr>
+        <w:t>of</w:t>
+      </w:r>
+      <w:proofErr w:type="spellEnd"/>
+      <w:r>
+        <w:rPr>
+          <w:i/>
+          <w:iCs/>
+        </w:rPr>
+        <w:t xml:space="preserve"> </w:t>
+      </w:r>
+      <w:proofErr w:type="spellStart"/>
+      <w:r>
+        <w:rPr>
+          <w:i/>
+          <w:iCs/>
+        </w:rPr>
+        <w:t>Dairy</w:t>
+      </w:r>
+      <w:proofErr w:type="spellEnd"/>
+      <w:r>
+        <w:rPr>
+          <w:i/>
+          <w:iCs/>
+        </w:rPr>
+        <w:t xml:space="preserve"> </w:t>
+      </w:r>
+      <w:proofErr w:type="spellStart"/>
+      <w:r>
+        <w:rPr>
+          <w:i/>
+          <w:iCs/>
+        </w:rPr>
+        <w:t>Science,Volume</w:t>
+      </w:r>
+      <w:proofErr w:type="spellEnd"/>
+      <w:r>
+        <w:rPr>
+          <w:i/>
+          <w:iCs/>
+        </w:rPr>
+        <w:t xml:space="preserve"> 103(11),</w:t>
       </w:r>
       <w:r>
         <w:t xml:space="preserve"> </w:t>
@@ -8075,37 +9679,238 @@
           <w:numId w:val="3"/>
         </w:numPr>
       </w:pPr>
-      <w:r>
-        <w:t xml:space="preserve">Psota </w:t>
-      </w:r>
-      <w:r>
-        <w:t xml:space="preserve">E.T,Luc E.K, Pighetti G.M,Schneider L.G, Trout Fryxell R.T, Keele J.W, Kuehn  L.A. </w:t>
-      </w:r>
-      <w:r>
-        <w:t>Development and validation of a neural network for the automated detection of horn flies on cattl</w:t>
-      </w:r>
-      <w:r>
-        <w:t>e.</w:t>
-      </w:r>
-      <w:r>
-        <w:t xml:space="preserve"> </w:t>
-      </w:r>
+      <w:proofErr w:type="spellStart"/>
+      <w:r>
+        <w:t>Psota</w:t>
+      </w:r>
+      <w:proofErr w:type="spellEnd"/>
+      <w:r>
+        <w:t xml:space="preserve"> </w:t>
+      </w:r>
+      <w:proofErr w:type="spellStart"/>
+      <w:r>
+        <w:t>E.T,Luc</w:t>
+      </w:r>
+      <w:proofErr w:type="spellEnd"/>
+      <w:r>
+        <w:t xml:space="preserve"> E.K, </w:t>
+      </w:r>
+      <w:proofErr w:type="spellStart"/>
+      <w:r>
+        <w:t>Pighetti</w:t>
+      </w:r>
+      <w:proofErr w:type="spellEnd"/>
+      <w:r>
+        <w:t xml:space="preserve"> </w:t>
+      </w:r>
+      <w:proofErr w:type="spellStart"/>
+      <w:r>
+        <w:t>G.M,Schneider</w:t>
+      </w:r>
+      <w:proofErr w:type="spellEnd"/>
+      <w:r>
+        <w:t xml:space="preserve"> L.G, </w:t>
+      </w:r>
+      <w:proofErr w:type="spellStart"/>
+      <w:r>
+        <w:t>Trout</w:t>
+      </w:r>
+      <w:proofErr w:type="spellEnd"/>
+      <w:r>
+        <w:t xml:space="preserve"> </w:t>
+      </w:r>
+      <w:proofErr w:type="spellStart"/>
+      <w:r>
+        <w:t>Fryxell</w:t>
+      </w:r>
+      <w:proofErr w:type="spellEnd"/>
+      <w:r>
+        <w:t xml:space="preserve"> R.T, </w:t>
+      </w:r>
+      <w:proofErr w:type="spellStart"/>
+      <w:r>
+        <w:t>Keele</w:t>
+      </w:r>
+      <w:proofErr w:type="spellEnd"/>
+      <w:r>
+        <w:t xml:space="preserve"> J.W, </w:t>
+      </w:r>
+      <w:proofErr w:type="spellStart"/>
+      <w:r>
+        <w:t>Kuehn</w:t>
+      </w:r>
+      <w:proofErr w:type="spellEnd"/>
+      <w:r>
+        <w:t xml:space="preserve">  L.A. </w:t>
+      </w:r>
+      <w:proofErr w:type="spellStart"/>
+      <w:r>
+        <w:t>Development</w:t>
+      </w:r>
+      <w:proofErr w:type="spellEnd"/>
+      <w:r>
+        <w:t xml:space="preserve"> and </w:t>
+      </w:r>
+      <w:proofErr w:type="spellStart"/>
+      <w:r>
+        <w:t>validation</w:t>
+      </w:r>
+      <w:proofErr w:type="spellEnd"/>
+      <w:r>
+        <w:t xml:space="preserve"> </w:t>
+      </w:r>
+      <w:proofErr w:type="spellStart"/>
+      <w:r>
+        <w:t>of</w:t>
+      </w:r>
+      <w:proofErr w:type="spellEnd"/>
+      <w:r>
+        <w:t xml:space="preserve"> a neural </w:t>
+      </w:r>
+      <w:proofErr w:type="spellStart"/>
+      <w:r>
+        <w:t>network</w:t>
+      </w:r>
+      <w:proofErr w:type="spellEnd"/>
+      <w:r>
+        <w:t xml:space="preserve"> </w:t>
+      </w:r>
+      <w:proofErr w:type="spellStart"/>
+      <w:r>
+        <w:t>for</w:t>
+      </w:r>
+      <w:proofErr w:type="spellEnd"/>
+      <w:r>
+        <w:t xml:space="preserve"> </w:t>
+      </w:r>
+      <w:proofErr w:type="spellStart"/>
+      <w:r>
+        <w:t>the</w:t>
+      </w:r>
+      <w:proofErr w:type="spellEnd"/>
+      <w:r>
+        <w:t xml:space="preserve"> </w:t>
+      </w:r>
+      <w:proofErr w:type="spellStart"/>
+      <w:r>
+        <w:t>automated</w:t>
+      </w:r>
+      <w:proofErr w:type="spellEnd"/>
+      <w:r>
+        <w:t xml:space="preserve"> </w:t>
+      </w:r>
+      <w:proofErr w:type="spellStart"/>
+      <w:r>
+        <w:t>detection</w:t>
+      </w:r>
+      <w:proofErr w:type="spellEnd"/>
+      <w:r>
+        <w:t xml:space="preserve"> </w:t>
+      </w:r>
+      <w:proofErr w:type="spellStart"/>
+      <w:r>
+        <w:t>of</w:t>
+      </w:r>
+      <w:proofErr w:type="spellEnd"/>
+      <w:r>
+        <w:t xml:space="preserve"> </w:t>
+      </w:r>
+      <w:proofErr w:type="spellStart"/>
+      <w:r>
+        <w:t>horn</w:t>
+      </w:r>
+      <w:proofErr w:type="spellEnd"/>
+      <w:r>
+        <w:t xml:space="preserve"> </w:t>
+      </w:r>
+      <w:proofErr w:type="spellStart"/>
+      <w:r>
+        <w:t>flies</w:t>
+      </w:r>
+      <w:proofErr w:type="spellEnd"/>
+      <w:r>
+        <w:t xml:space="preserve"> </w:t>
+      </w:r>
+      <w:proofErr w:type="spellStart"/>
+      <w:r>
+        <w:t>on</w:t>
+      </w:r>
+      <w:proofErr w:type="spellEnd"/>
+      <w:r>
+        <w:t xml:space="preserve"> </w:t>
+      </w:r>
+      <w:proofErr w:type="spellStart"/>
+      <w:r>
+        <w:t>cattl</w:t>
+      </w:r>
+      <w:r>
+        <w:t>e</w:t>
+      </w:r>
+      <w:proofErr w:type="spellEnd"/>
+      <w:r>
+        <w:t>.</w:t>
+      </w:r>
+      <w:r>
+        <w:t xml:space="preserve"> </w:t>
+      </w:r>
+      <w:proofErr w:type="spellStart"/>
       <w:r>
         <w:rPr>
           <w:i/>
           <w:iCs/>
         </w:rPr>
-        <w:t>Computers and Electronics in Agriculture</w:t>
-      </w:r>
+        <w:t>Computers</w:t>
+      </w:r>
+      <w:proofErr w:type="spellEnd"/>
       <w:r>
         <w:rPr>
           <w:i/>
           <w:iCs/>
         </w:rPr>
+        <w:t xml:space="preserve"> and </w:t>
+      </w:r>
+      <w:proofErr w:type="spellStart"/>
+      <w:r>
+        <w:rPr>
+          <w:i/>
+          <w:iCs/>
+        </w:rPr>
+        <w:t>Electronics</w:t>
+      </w:r>
+      <w:proofErr w:type="spellEnd"/>
+      <w:r>
+        <w:rPr>
+          <w:i/>
+          <w:iCs/>
+        </w:rPr>
+        <w:t xml:space="preserve"> in </w:t>
+      </w:r>
+      <w:proofErr w:type="spellStart"/>
+      <w:r>
+        <w:rPr>
+          <w:i/>
+          <w:iCs/>
+        </w:rPr>
+        <w:t>Agriculture</w:t>
+      </w:r>
+      <w:proofErr w:type="spellEnd"/>
+      <w:r>
+        <w:rPr>
+          <w:i/>
+          <w:iCs/>
+        </w:rPr>
         <w:t>,</w:t>
       </w:r>
       <w:r>
-        <w:t xml:space="preserve"> Volume 180</w:t>
+        <w:t xml:space="preserve"> </w:t>
+      </w:r>
+      <w:proofErr w:type="spellStart"/>
+      <w:r>
+        <w:t>Volume</w:t>
+      </w:r>
+      <w:proofErr w:type="spellEnd"/>
+      <w:r>
+        <w:t xml:space="preserve"> 180</w:t>
       </w:r>
       <w:r>
         <w:t>.</w:t>
@@ -8120,10 +9925,198 @@
         </w:numPr>
       </w:pPr>
       <w:r>
-        <w:t>Wu D,Yin X,Jiang B,Jiang M.,Li Z,Song H,</w:t>
-      </w:r>
-      <w:r>
-        <w:t xml:space="preserve"> Detection of the respiratory rate of standing cows by combining the Deeplab V3+ semantic segmentation model with the phase-based video magnification algorithm</w:t>
+        <w:t xml:space="preserve">Wu </w:t>
+      </w:r>
+      <w:proofErr w:type="spellStart"/>
+      <w:r>
+        <w:t>D,Yin</w:t>
+      </w:r>
+      <w:proofErr w:type="spellEnd"/>
+      <w:r>
+        <w:t xml:space="preserve"> </w:t>
+      </w:r>
+      <w:proofErr w:type="spellStart"/>
+      <w:r>
+        <w:t>X,Jiang</w:t>
+      </w:r>
+      <w:proofErr w:type="spellEnd"/>
+      <w:r>
+        <w:t xml:space="preserve"> </w:t>
+      </w:r>
+      <w:proofErr w:type="spellStart"/>
+      <w:r>
+        <w:t>B,Jiang</w:t>
+      </w:r>
+      <w:proofErr w:type="spellEnd"/>
+      <w:r>
+        <w:t xml:space="preserve"> </w:t>
+      </w:r>
+      <w:proofErr w:type="spellStart"/>
+      <w:r>
+        <w:t>M.,Li</w:t>
+      </w:r>
+      <w:proofErr w:type="spellEnd"/>
+      <w:r>
+        <w:t xml:space="preserve"> </w:t>
+      </w:r>
+      <w:proofErr w:type="spellStart"/>
+      <w:r>
+        <w:t>Z,Song</w:t>
+      </w:r>
+      <w:proofErr w:type="spellEnd"/>
+      <w:r>
+        <w:t xml:space="preserve"> H,</w:t>
+      </w:r>
+      <w:r>
+        <w:t xml:space="preserve"> </w:t>
+      </w:r>
+      <w:proofErr w:type="spellStart"/>
+      <w:r>
+        <w:t>Detection</w:t>
+      </w:r>
+      <w:proofErr w:type="spellEnd"/>
+      <w:r>
+        <w:t xml:space="preserve"> </w:t>
+      </w:r>
+      <w:proofErr w:type="spellStart"/>
+      <w:r>
+        <w:t>of</w:t>
+      </w:r>
+      <w:proofErr w:type="spellEnd"/>
+      <w:r>
+        <w:t xml:space="preserve"> </w:t>
+      </w:r>
+      <w:proofErr w:type="spellStart"/>
+      <w:r>
+        <w:t>the</w:t>
+      </w:r>
+      <w:proofErr w:type="spellEnd"/>
+      <w:r>
+        <w:t xml:space="preserve"> </w:t>
+      </w:r>
+      <w:proofErr w:type="spellStart"/>
+      <w:r>
+        <w:t>respiratory</w:t>
+      </w:r>
+      <w:proofErr w:type="spellEnd"/>
+      <w:r>
+        <w:t xml:space="preserve"> </w:t>
+      </w:r>
+      <w:proofErr w:type="spellStart"/>
+      <w:r>
+        <w:t>rate</w:t>
+      </w:r>
+      <w:proofErr w:type="spellEnd"/>
+      <w:r>
+        <w:t xml:space="preserve"> </w:t>
+      </w:r>
+      <w:proofErr w:type="spellStart"/>
+      <w:r>
+        <w:t>of</w:t>
+      </w:r>
+      <w:proofErr w:type="spellEnd"/>
+      <w:r>
+        <w:t xml:space="preserve"> standing </w:t>
+      </w:r>
+      <w:proofErr w:type="spellStart"/>
+      <w:r>
+        <w:t>cows</w:t>
+      </w:r>
+      <w:proofErr w:type="spellEnd"/>
+      <w:r>
+        <w:t xml:space="preserve"> </w:t>
+      </w:r>
+      <w:proofErr w:type="spellStart"/>
+      <w:r>
+        <w:t>by</w:t>
+      </w:r>
+      <w:proofErr w:type="spellEnd"/>
+      <w:r>
+        <w:t xml:space="preserve"> </w:t>
+      </w:r>
+      <w:proofErr w:type="spellStart"/>
+      <w:r>
+        <w:t>combining</w:t>
+      </w:r>
+      <w:proofErr w:type="spellEnd"/>
+      <w:r>
+        <w:t xml:space="preserve"> </w:t>
+      </w:r>
+      <w:proofErr w:type="spellStart"/>
+      <w:r>
+        <w:t>the</w:t>
+      </w:r>
+      <w:proofErr w:type="spellEnd"/>
+      <w:r>
+        <w:t xml:space="preserve"> </w:t>
+      </w:r>
+      <w:proofErr w:type="spellStart"/>
+      <w:r>
+        <w:t>Deeplab</w:t>
+      </w:r>
+      <w:proofErr w:type="spellEnd"/>
+      <w:r>
+        <w:t xml:space="preserve"> V3+ </w:t>
+      </w:r>
+      <w:proofErr w:type="spellStart"/>
+      <w:r>
+        <w:t>semantic</w:t>
+      </w:r>
+      <w:proofErr w:type="spellEnd"/>
+      <w:r>
+        <w:t xml:space="preserve"> </w:t>
+      </w:r>
+      <w:proofErr w:type="spellStart"/>
+      <w:r>
+        <w:t>segmentation</w:t>
+      </w:r>
+      <w:proofErr w:type="spellEnd"/>
+      <w:r>
+        <w:t xml:space="preserve"> </w:t>
+      </w:r>
+      <w:proofErr w:type="spellStart"/>
+      <w:r>
+        <w:t>model</w:t>
+      </w:r>
+      <w:proofErr w:type="spellEnd"/>
+      <w:r>
+        <w:t xml:space="preserve"> </w:t>
+      </w:r>
+      <w:proofErr w:type="spellStart"/>
+      <w:r>
+        <w:t>with</w:t>
+      </w:r>
+      <w:proofErr w:type="spellEnd"/>
+      <w:r>
+        <w:t xml:space="preserve"> </w:t>
+      </w:r>
+      <w:proofErr w:type="spellStart"/>
+      <w:r>
+        <w:t>the</w:t>
+      </w:r>
+      <w:proofErr w:type="spellEnd"/>
+      <w:r>
+        <w:t xml:space="preserve"> </w:t>
+      </w:r>
+      <w:proofErr w:type="spellStart"/>
+      <w:r>
+        <w:t>phase-based</w:t>
+      </w:r>
+      <w:proofErr w:type="spellEnd"/>
+      <w:r>
+        <w:t xml:space="preserve"> video </w:t>
+      </w:r>
+      <w:proofErr w:type="spellStart"/>
+      <w:r>
+        <w:t>magnification</w:t>
+      </w:r>
+      <w:proofErr w:type="spellEnd"/>
+      <w:r>
+        <w:t xml:space="preserve"> </w:t>
+      </w:r>
+      <w:proofErr w:type="spellStart"/>
+      <w:r>
+        <w:t>algorithm</w:t>
       </w:r>
       <w:r>
         <w:t>.</w:t>
@@ -8133,17 +10126,39 @@
           <w:i/>
           <w:iCs/>
         </w:rPr>
-        <w:t>Biosystems Engineering</w:t>
-      </w:r>
+        <w:t>Biosystems</w:t>
+      </w:r>
+      <w:proofErr w:type="spellEnd"/>
       <w:r>
         <w:rPr>
           <w:i/>
           <w:iCs/>
         </w:rPr>
+        <w:t xml:space="preserve"> </w:t>
+      </w:r>
+      <w:proofErr w:type="spellStart"/>
+      <w:r>
+        <w:rPr>
+          <w:i/>
+          <w:iCs/>
+        </w:rPr>
+        <w:t>Engineering</w:t>
+      </w:r>
+      <w:proofErr w:type="spellEnd"/>
+      <w:r>
+        <w:rPr>
+          <w:i/>
+          <w:iCs/>
+        </w:rPr>
         <w:t xml:space="preserve">, </w:t>
       </w:r>
-      <w:r>
-        <w:t>Volume 192</w:t>
+      <w:proofErr w:type="spellStart"/>
+      <w:r>
+        <w:t>Volume</w:t>
+      </w:r>
+      <w:proofErr w:type="spellEnd"/>
+      <w:r>
+        <w:t xml:space="preserve"> 192</w:t>
       </w:r>
       <w:r>
         <w:t>.</w:t>
@@ -8163,15 +10178,102 @@
           <w:numId w:val="3"/>
         </w:numPr>
       </w:pPr>
-      <w:r>
-        <w:t>Nik Shahidah Afifi Md. Taujuddin, Nur Adibah Binti Lockman</w:t>
-      </w:r>
+      <w:proofErr w:type="spellStart"/>
+      <w:r>
+        <w:t>Nik</w:t>
+      </w:r>
+      <w:proofErr w:type="spellEnd"/>
+      <w:r>
+        <w:t xml:space="preserve"> </w:t>
+      </w:r>
+      <w:proofErr w:type="spellStart"/>
+      <w:r>
+        <w:t>Shahidah</w:t>
+      </w:r>
+      <w:proofErr w:type="spellEnd"/>
+      <w:r>
+        <w:t xml:space="preserve"> </w:t>
+      </w:r>
+      <w:proofErr w:type="spellStart"/>
+      <w:r>
+        <w:t>Afifi</w:t>
+      </w:r>
+      <w:proofErr w:type="spellEnd"/>
+      <w:r>
+        <w:t xml:space="preserve"> Md. </w:t>
+      </w:r>
+      <w:proofErr w:type="spellStart"/>
+      <w:r>
+        <w:t>Taujuddin</w:t>
+      </w:r>
+      <w:proofErr w:type="spellEnd"/>
+      <w:r>
+        <w:t xml:space="preserve">, </w:t>
+      </w:r>
+      <w:proofErr w:type="spellStart"/>
+      <w:r>
+        <w:t>Nur</w:t>
+      </w:r>
+      <w:proofErr w:type="spellEnd"/>
+      <w:r>
+        <w:t xml:space="preserve"> </w:t>
+      </w:r>
+      <w:proofErr w:type="spellStart"/>
+      <w:r>
+        <w:t>Adibah</w:t>
+      </w:r>
+      <w:proofErr w:type="spellEnd"/>
+      <w:r>
+        <w:t xml:space="preserve"> </w:t>
+      </w:r>
+      <w:proofErr w:type="spellStart"/>
+      <w:r>
+        <w:t>Binti</w:t>
+      </w:r>
+      <w:proofErr w:type="spellEnd"/>
+      <w:r>
+        <w:t xml:space="preserve"> </w:t>
+      </w:r>
+      <w:proofErr w:type="spellStart"/>
+      <w:r>
+        <w:t>Lockman</w:t>
+      </w:r>
+      <w:proofErr w:type="spellEnd"/>
       <w:r>
         <w:t>.</w:t>
       </w:r>
       <w:r>
-        <w:t xml:space="preserve"> Image compression using wavelet algorithm</w:t>
-      </w:r>
+        <w:t xml:space="preserve"> </w:t>
+      </w:r>
+      <w:proofErr w:type="spellStart"/>
+      <w:r>
+        <w:t>Image</w:t>
+      </w:r>
+      <w:proofErr w:type="spellEnd"/>
+      <w:r>
+        <w:t xml:space="preserve"> </w:t>
+      </w:r>
+      <w:proofErr w:type="spellStart"/>
+      <w:r>
+        <w:t>compression</w:t>
+      </w:r>
+      <w:proofErr w:type="spellEnd"/>
+      <w:r>
+        <w:t xml:space="preserve"> </w:t>
+      </w:r>
+      <w:proofErr w:type="spellStart"/>
+      <w:r>
+        <w:t>using</w:t>
+      </w:r>
+      <w:proofErr w:type="spellEnd"/>
+      <w:r>
+        <w:t xml:space="preserve"> wavelet </w:t>
+      </w:r>
+      <w:proofErr w:type="spellStart"/>
+      <w:r>
+        <w:t>algorithm</w:t>
+      </w:r>
+      <w:proofErr w:type="spellEnd"/>
       <w:r>
         <w:t xml:space="preserve">. </w:t>
       </w:r>
@@ -8189,17 +10291,132 @@
         </w:rPr>
         <w:t xml:space="preserve"> </w:t>
       </w:r>
+      <w:proofErr w:type="spellStart"/>
       <w:r>
         <w:rPr>
           <w:i/>
           <w:iCs/>
         </w:rPr>
-        <w:t>Seminar on the Application of Science &amp; Mathematics</w:t>
-      </w:r>
-      <w:r>
-        <w:t xml:space="preserve"> .1-8. Retrieved August 04, 2021 from </w:t>
-      </w:r>
-      <w:hyperlink r:id="rId23" w:history="1">
+        <w:t>Seminar</w:t>
+      </w:r>
+      <w:proofErr w:type="spellEnd"/>
+      <w:r>
+        <w:rPr>
+          <w:i/>
+          <w:iCs/>
+        </w:rPr>
+        <w:t xml:space="preserve"> </w:t>
+      </w:r>
+      <w:proofErr w:type="spellStart"/>
+      <w:r>
+        <w:rPr>
+          <w:i/>
+          <w:iCs/>
+        </w:rPr>
+        <w:t>on</w:t>
+      </w:r>
+      <w:proofErr w:type="spellEnd"/>
+      <w:r>
+        <w:rPr>
+          <w:i/>
+          <w:iCs/>
+        </w:rPr>
+        <w:t xml:space="preserve"> </w:t>
+      </w:r>
+      <w:proofErr w:type="spellStart"/>
+      <w:r>
+        <w:rPr>
+          <w:i/>
+          <w:iCs/>
+        </w:rPr>
+        <w:t>the</w:t>
+      </w:r>
+      <w:proofErr w:type="spellEnd"/>
+      <w:r>
+        <w:rPr>
+          <w:i/>
+          <w:iCs/>
+        </w:rPr>
+        <w:t xml:space="preserve"> </w:t>
+      </w:r>
+      <w:proofErr w:type="spellStart"/>
+      <w:r>
+        <w:rPr>
+          <w:i/>
+          <w:iCs/>
+        </w:rPr>
+        <w:t>Application</w:t>
+      </w:r>
+      <w:proofErr w:type="spellEnd"/>
+      <w:r>
+        <w:rPr>
+          <w:i/>
+          <w:iCs/>
+        </w:rPr>
+        <w:t xml:space="preserve"> </w:t>
+      </w:r>
+      <w:proofErr w:type="spellStart"/>
+      <w:r>
+        <w:rPr>
+          <w:i/>
+          <w:iCs/>
+        </w:rPr>
+        <w:t>of</w:t>
+      </w:r>
+      <w:proofErr w:type="spellEnd"/>
+      <w:r>
+        <w:rPr>
+          <w:i/>
+          <w:iCs/>
+        </w:rPr>
+        <w:t xml:space="preserve"> </w:t>
+      </w:r>
+      <w:proofErr w:type="spellStart"/>
+      <w:r>
+        <w:rPr>
+          <w:i/>
+          <w:iCs/>
+        </w:rPr>
+        <w:t>Science</w:t>
+      </w:r>
+      <w:proofErr w:type="spellEnd"/>
+      <w:r>
+        <w:rPr>
+          <w:i/>
+          <w:iCs/>
+        </w:rPr>
+        <w:t xml:space="preserve"> &amp; </w:t>
+      </w:r>
+      <w:proofErr w:type="spellStart"/>
+      <w:r>
+        <w:rPr>
+          <w:i/>
+          <w:iCs/>
+        </w:rPr>
+        <w:lastRenderedPageBreak/>
+        <w:t>Mathematics</w:t>
+      </w:r>
+      <w:proofErr w:type="spellEnd"/>
+      <w:r>
+        <w:t xml:space="preserve"> .1-8. </w:t>
+      </w:r>
+      <w:proofErr w:type="spellStart"/>
+      <w:r>
+        <w:t>Retrieved</w:t>
+      </w:r>
+      <w:proofErr w:type="spellEnd"/>
+      <w:r>
+        <w:t xml:space="preserve"> August 04, 2021 </w:t>
+      </w:r>
+      <w:proofErr w:type="spellStart"/>
+      <w:r>
+        <w:t>from</w:t>
+      </w:r>
+      <w:proofErr w:type="spellEnd"/>
+      <w:r>
+        <w:t xml:space="preserve"> </w:t>
+      </w:r>
+      <w:hyperlink r:id="rId24" w:history="1">
         <w:r>
           <w:rPr>
             <w:rStyle w:val="Hipervnculo"/>
@@ -8219,8 +10436,13 @@
           <w:numId w:val="3"/>
         </w:numPr>
       </w:pPr>
-      <w:r>
-        <w:t>Panrong X</w:t>
+      <w:proofErr w:type="spellStart"/>
+      <w:r>
+        <w:t>Panrong</w:t>
+      </w:r>
+      <w:proofErr w:type="spellEnd"/>
+      <w:r>
+        <w:t xml:space="preserve"> X</w:t>
       </w:r>
       <w:r>
         <w:t>.</w:t>
@@ -8228,26 +10450,113 @@
       <w:r>
         <w:t xml:space="preserve"> </w:t>
       </w:r>
-      <w:r>
-        <w:t>Image Compression by Wavelet Transform.</w:t>
+      <w:proofErr w:type="spellStart"/>
+      <w:r>
+        <w:t>Image</w:t>
+      </w:r>
+      <w:proofErr w:type="spellEnd"/>
+      <w:r>
+        <w:t xml:space="preserve"> </w:t>
+      </w:r>
+      <w:proofErr w:type="spellStart"/>
+      <w:r>
+        <w:t>Compression</w:t>
+      </w:r>
+      <w:proofErr w:type="spellEnd"/>
+      <w:r>
+        <w:t xml:space="preserve"> </w:t>
+      </w:r>
+      <w:proofErr w:type="spellStart"/>
+      <w:r>
+        <w:t>by</w:t>
+      </w:r>
+      <w:proofErr w:type="spellEnd"/>
+      <w:r>
+        <w:t xml:space="preserve"> Wavelet </w:t>
+      </w:r>
+      <w:proofErr w:type="spellStart"/>
+      <w:r>
+        <w:t>Transform.</w:t>
       </w:r>
       <w:r>
         <w:rPr>
           <w:i/>
           <w:iCs/>
         </w:rPr>
-        <w:t>School of graduate studies</w:t>
-      </w:r>
+        <w:t>School</w:t>
+      </w:r>
+      <w:proofErr w:type="spellEnd"/>
+      <w:r>
+        <w:rPr>
+          <w:i/>
+          <w:iCs/>
+        </w:rPr>
+        <w:t xml:space="preserve"> </w:t>
+      </w:r>
+      <w:proofErr w:type="spellStart"/>
+      <w:r>
+        <w:rPr>
+          <w:i/>
+          <w:iCs/>
+        </w:rPr>
+        <w:t>of</w:t>
+      </w:r>
+      <w:proofErr w:type="spellEnd"/>
+      <w:r>
+        <w:rPr>
+          <w:i/>
+          <w:iCs/>
+        </w:rPr>
+        <w:t xml:space="preserve"> </w:t>
+      </w:r>
+      <w:proofErr w:type="spellStart"/>
+      <w:r>
+        <w:rPr>
+          <w:i/>
+          <w:iCs/>
+        </w:rPr>
+        <w:t>graduate</w:t>
+      </w:r>
+      <w:proofErr w:type="spellEnd"/>
+      <w:r>
+        <w:rPr>
+          <w:i/>
+          <w:iCs/>
+        </w:rPr>
+        <w:t xml:space="preserve"> </w:t>
+      </w:r>
+      <w:proofErr w:type="spellStart"/>
+      <w:r>
+        <w:rPr>
+          <w:i/>
+          <w:iCs/>
+        </w:rPr>
+        <w:t>studies</w:t>
+      </w:r>
+      <w:proofErr w:type="spellEnd"/>
       <w:r>
         <w:t>.</w:t>
       </w:r>
       <w:r>
         <w:t xml:space="preserve"> </w:t>
       </w:r>
-      <w:r>
-        <w:t xml:space="preserve">Retrieved August 04,2021 from </w:t>
-      </w:r>
-      <w:hyperlink r:id="rId24" w:history="1">
+      <w:proofErr w:type="spellStart"/>
+      <w:r>
+        <w:t>Retrieved</w:t>
+      </w:r>
+      <w:proofErr w:type="spellEnd"/>
+      <w:r>
+        <w:t xml:space="preserve"> August 04,2021 </w:t>
+      </w:r>
+      <w:proofErr w:type="spellStart"/>
+      <w:r>
+        <w:t>from</w:t>
+      </w:r>
+      <w:proofErr w:type="spellEnd"/>
+      <w:r>
+        <w:t xml:space="preserve"> </w:t>
+      </w:r>
+      <w:hyperlink r:id="rId25" w:history="1">
         <w:r>
           <w:rPr>
             <w:rStyle w:val="Hipervnculo"/>
@@ -8268,11 +10577,88 @@
         </w:numPr>
       </w:pPr>
       <w:r>
-        <w:t>R. Naveen Kumar, B. N. Jagadale , J. S. Bhat.</w:t>
-      </w:r>
-      <w:r>
-        <w:t xml:space="preserve"> A lossless image compression algorithm using wavelets and fractional Fourier transform</w:t>
-      </w:r>
+        <w:t xml:space="preserve">R. </w:t>
+      </w:r>
+      <w:proofErr w:type="spellStart"/>
+      <w:r>
+        <w:t>Naveen</w:t>
+      </w:r>
+      <w:proofErr w:type="spellEnd"/>
+      <w:r>
+        <w:t xml:space="preserve"> Kumar, B. N. </w:t>
+      </w:r>
+      <w:proofErr w:type="spellStart"/>
+      <w:r>
+        <w:t>Jagadale</w:t>
+      </w:r>
+      <w:proofErr w:type="spellEnd"/>
+      <w:r>
+        <w:t xml:space="preserve"> , J. S. </w:t>
+      </w:r>
+      <w:proofErr w:type="spellStart"/>
+      <w:r>
+        <w:t>Bhat</w:t>
+      </w:r>
+      <w:proofErr w:type="spellEnd"/>
+      <w:r>
+        <w:t>.</w:t>
+      </w:r>
+      <w:r>
+        <w:t xml:space="preserve"> A </w:t>
+      </w:r>
+      <w:proofErr w:type="spellStart"/>
+      <w:r>
+        <w:t>lossless</w:t>
+      </w:r>
+      <w:proofErr w:type="spellEnd"/>
+      <w:r>
+        <w:t xml:space="preserve"> </w:t>
+      </w:r>
+      <w:proofErr w:type="spellStart"/>
+      <w:r>
+        <w:t>image</w:t>
+      </w:r>
+      <w:proofErr w:type="spellEnd"/>
+      <w:r>
+        <w:t xml:space="preserve"> </w:t>
+      </w:r>
+      <w:proofErr w:type="spellStart"/>
+      <w:r>
+        <w:t>compression</w:t>
+      </w:r>
+      <w:proofErr w:type="spellEnd"/>
+      <w:r>
+        <w:t xml:space="preserve"> </w:t>
+      </w:r>
+      <w:proofErr w:type="spellStart"/>
+      <w:r>
+        <w:t>algorithm</w:t>
+      </w:r>
+      <w:proofErr w:type="spellEnd"/>
+      <w:r>
+        <w:t xml:space="preserve"> </w:t>
+      </w:r>
+      <w:proofErr w:type="spellStart"/>
+      <w:r>
+        <w:t>using</w:t>
+      </w:r>
+      <w:proofErr w:type="spellEnd"/>
+      <w:r>
+        <w:t xml:space="preserve"> wavelets and </w:t>
+      </w:r>
+      <w:proofErr w:type="spellStart"/>
+      <w:r>
+        <w:t>fractional</w:t>
+      </w:r>
+      <w:proofErr w:type="spellEnd"/>
+      <w:r>
+        <w:t xml:space="preserve"> Fourier </w:t>
+      </w:r>
+      <w:proofErr w:type="spellStart"/>
+      <w:r>
+        <w:t>transform</w:t>
+      </w:r>
+      <w:proofErr w:type="spellEnd"/>
       <w:r>
         <w:t>.</w:t>
       </w:r>
@@ -8284,13 +10670,58 @@
           <w:i/>
           <w:iCs/>
         </w:rPr>
-        <w:t>SN Appl. Sci,  1-2.</w:t>
-      </w:r>
-      <w:r>
-        <w:t xml:space="preserve"> </w:t>
-      </w:r>
-      <w:r>
-        <w:t xml:space="preserve">Retrieved August 04,2021 from </w:t>
+        <w:t xml:space="preserve">SN </w:t>
+      </w:r>
+      <w:proofErr w:type="spellStart"/>
+      <w:r>
+        <w:rPr>
+          <w:i/>
+          <w:iCs/>
+        </w:rPr>
+        <w:t>Appl</w:t>
+      </w:r>
+      <w:proofErr w:type="spellEnd"/>
+      <w:r>
+        <w:rPr>
+          <w:i/>
+          <w:iCs/>
+        </w:rPr>
+        <w:t xml:space="preserve">. </w:t>
+      </w:r>
+      <w:proofErr w:type="spellStart"/>
+      <w:r>
+        <w:rPr>
+          <w:i/>
+          <w:iCs/>
+        </w:rPr>
+        <w:t>Sci</w:t>
+      </w:r>
+      <w:proofErr w:type="spellEnd"/>
+      <w:r>
+        <w:rPr>
+          <w:i/>
+          <w:iCs/>
+        </w:rPr>
+        <w:t>,  1-2.</w:t>
+      </w:r>
+      <w:r>
+        <w:t xml:space="preserve"> </w:t>
+      </w:r>
+      <w:proofErr w:type="spellStart"/>
+      <w:r>
+        <w:t>Retrieved</w:t>
+      </w:r>
+      <w:proofErr w:type="spellEnd"/>
+      <w:r>
+        <w:t xml:space="preserve"> August 04,2021 </w:t>
+      </w:r>
+      <w:proofErr w:type="spellStart"/>
+      <w:r>
+        <w:t>from</w:t>
+      </w:r>
+      <w:proofErr w:type="spellEnd"/>
+      <w:r>
+        <w:t xml:space="preserve"> </w:t>
       </w:r>
       <w:r>
         <w:t>https://link.springer.com/article/10.1007/s42452-019-0276-z.</w:t>
@@ -8304,8 +10735,21 @@
           <w:numId w:val="3"/>
         </w:numPr>
       </w:pPr>
-      <w:r>
-        <w:t>Zehra Karapinar,</w:t>
+      <w:proofErr w:type="spellStart"/>
+      <w:r>
+        <w:t>Zehra</w:t>
+      </w:r>
+      <w:proofErr w:type="spellEnd"/>
+      <w:r>
+        <w:t xml:space="preserve"> </w:t>
+      </w:r>
+      <w:proofErr w:type="spellStart"/>
+      <w:r>
+        <w:t>Karapinar</w:t>
+      </w:r>
+      <w:proofErr w:type="spellEnd"/>
+      <w:r>
+        <w:t>,</w:t>
       </w:r>
       <w:r>
         <w:rPr>
@@ -8315,36 +10759,164 @@
         </w:rPr>
         <w:t xml:space="preserve"> </w:t>
       </w:r>
+      <w:proofErr w:type="spellStart"/>
       <w:r>
         <w:rPr>
           <w:rStyle w:val="markedcontent"/>
           <w:sz w:val="17"/>
           <w:szCs w:val="17"/>
         </w:rPr>
-        <w:t>Devrim Akgun,</w:t>
-      </w:r>
-      <w:r>
-        <w:t xml:space="preserve"> </w:t>
-      </w:r>
+        <w:t>Devrim</w:t>
+      </w:r>
+      <w:proofErr w:type="spellEnd"/>
       <w:r>
         <w:rPr>
           <w:rStyle w:val="markedcontent"/>
           <w:sz w:val="17"/>
           <w:szCs w:val="17"/>
         </w:rPr>
-        <w:t>Arafat Senturk.</w:t>
-      </w:r>
-      <w:r>
-        <w:t xml:space="preserve"> </w:t>
-      </w:r>
+        <w:t xml:space="preserve"> </w:t>
+      </w:r>
+      <w:proofErr w:type="spellStart"/>
       <w:r>
         <w:rPr>
           <w:rStyle w:val="markedcontent"/>
           <w:sz w:val="17"/>
           <w:szCs w:val="17"/>
         </w:rPr>
-        <w:t>A Performance Analysis for Seam Carving Algorithm</w:t>
-      </w:r>
+        <w:t>Akgun</w:t>
+      </w:r>
+      <w:proofErr w:type="spellEnd"/>
+      <w:r>
+        <w:rPr>
+          <w:rStyle w:val="markedcontent"/>
+          <w:sz w:val="17"/>
+          <w:szCs w:val="17"/>
+        </w:rPr>
+        <w:t>,</w:t>
+      </w:r>
+      <w:r>
+        <w:t xml:space="preserve"> </w:t>
+      </w:r>
+      <w:r>
+        <w:rPr>
+          <w:rStyle w:val="markedcontent"/>
+          <w:sz w:val="17"/>
+          <w:szCs w:val="17"/>
+        </w:rPr>
+        <w:t xml:space="preserve">Arafat </w:t>
+      </w:r>
+      <w:proofErr w:type="spellStart"/>
+      <w:r>
+        <w:rPr>
+          <w:rStyle w:val="markedcontent"/>
+          <w:sz w:val="17"/>
+          <w:szCs w:val="17"/>
+        </w:rPr>
+        <w:t>Senturk</w:t>
+      </w:r>
+      <w:proofErr w:type="spellEnd"/>
+      <w:r>
+        <w:rPr>
+          <w:rStyle w:val="markedcontent"/>
+          <w:sz w:val="17"/>
+          <w:szCs w:val="17"/>
+        </w:rPr>
+        <w:t>.</w:t>
+      </w:r>
+      <w:r>
+        <w:t xml:space="preserve"> </w:t>
+      </w:r>
+      <w:r>
+        <w:rPr>
+          <w:rStyle w:val="markedcontent"/>
+          <w:sz w:val="17"/>
+          <w:szCs w:val="17"/>
+        </w:rPr>
+        <w:t xml:space="preserve">A Performance </w:t>
+      </w:r>
+      <w:proofErr w:type="spellStart"/>
+      <w:r>
+        <w:rPr>
+          <w:rStyle w:val="markedcontent"/>
+          <w:sz w:val="17"/>
+          <w:szCs w:val="17"/>
+        </w:rPr>
+        <w:t>Analysis</w:t>
+      </w:r>
+      <w:proofErr w:type="spellEnd"/>
+      <w:r>
+        <w:rPr>
+          <w:rStyle w:val="markedcontent"/>
+          <w:sz w:val="17"/>
+          <w:szCs w:val="17"/>
+        </w:rPr>
+        <w:t xml:space="preserve"> </w:t>
+      </w:r>
+      <w:proofErr w:type="spellStart"/>
+      <w:r>
+        <w:rPr>
+          <w:rStyle w:val="markedcontent"/>
+          <w:sz w:val="17"/>
+          <w:szCs w:val="17"/>
+        </w:rPr>
+        <w:t>for</w:t>
+      </w:r>
+      <w:proofErr w:type="spellEnd"/>
+      <w:r>
+        <w:rPr>
+          <w:rStyle w:val="markedcontent"/>
+          <w:sz w:val="17"/>
+          <w:szCs w:val="17"/>
+        </w:rPr>
+        <w:t xml:space="preserve"> </w:t>
+      </w:r>
+      <w:proofErr w:type="spellStart"/>
+      <w:r>
+        <w:rPr>
+          <w:rStyle w:val="markedcontent"/>
+          <w:sz w:val="17"/>
+          <w:szCs w:val="17"/>
+        </w:rPr>
+        <w:t>Seam</w:t>
+      </w:r>
+      <w:proofErr w:type="spellEnd"/>
+      <w:r>
+        <w:rPr>
+          <w:rStyle w:val="markedcontent"/>
+          <w:sz w:val="17"/>
+          <w:szCs w:val="17"/>
+        </w:rPr>
+        <w:t xml:space="preserve"> </w:t>
+      </w:r>
+      <w:proofErr w:type="spellStart"/>
+      <w:r>
+        <w:rPr>
+          <w:rStyle w:val="markedcontent"/>
+          <w:sz w:val="17"/>
+          <w:szCs w:val="17"/>
+        </w:rPr>
+        <w:t>Carving</w:t>
+      </w:r>
+      <w:proofErr w:type="spellEnd"/>
+      <w:r>
+        <w:rPr>
+          <w:rStyle w:val="markedcontent"/>
+          <w:sz w:val="17"/>
+          <w:szCs w:val="17"/>
+        </w:rPr>
+        <w:t xml:space="preserve"> </w:t>
+      </w:r>
+      <w:proofErr w:type="spellStart"/>
+      <w:r>
+        <w:rPr>
+          <w:rStyle w:val="markedcontent"/>
+          <w:sz w:val="17"/>
+          <w:szCs w:val="17"/>
+        </w:rPr>
+        <w:t>Algorithm</w:t>
+      </w:r>
+      <w:proofErr w:type="spellEnd"/>
       <w:r>
         <w:rPr>
           <w:rStyle w:val="markedcontent"/>
@@ -8372,33 +10944,57 @@
           <w:i/>
           <w:iCs/>
         </w:rPr>
-        <w:t>, Volume 3(12),</w:t>
-      </w:r>
+        <w:t xml:space="preserve">, </w:t>
+      </w:r>
+      <w:proofErr w:type="spellStart"/>
       <w:r>
         <w:rPr>
           <w:rStyle w:val="markedcontent"/>
+          <w:i/>
+          <w:iCs/>
+        </w:rPr>
+        <w:t>Volume</w:t>
+      </w:r>
+      <w:proofErr w:type="spellEnd"/>
+      <w:r>
+        <w:rPr>
+          <w:rStyle w:val="markedcontent"/>
+          <w:i/>
+          <w:iCs/>
+        </w:rPr>
+        <w:t xml:space="preserve"> 3(12),</w:t>
+      </w:r>
+      <w:r>
+        <w:rPr>
+          <w:rStyle w:val="markedcontent"/>
         </w:rPr>
         <w:t>1.</w:t>
       </w:r>
       <w:r>
         <w:t xml:space="preserve"> </w:t>
       </w:r>
-      <w:r>
-        <w:t xml:space="preserve">Retrieved August 04,2021 from </w:t>
-      </w:r>
-      <w:hyperlink r:id="rId25" w:history="1">
+      <w:proofErr w:type="spellStart"/>
+      <w:r>
+        <w:t>Retrieved</w:t>
+      </w:r>
+      <w:proofErr w:type="spellEnd"/>
+      <w:r>
+        <w:t xml:space="preserve"> August 04,2021 </w:t>
+      </w:r>
+      <w:proofErr w:type="spellStart"/>
+      <w:r>
+        <w:t>from</w:t>
+      </w:r>
+      <w:proofErr w:type="spellEnd"/>
+      <w:r>
+        <w:t xml:space="preserve"> </w:t>
+      </w:r>
+      <w:hyperlink r:id="rId26" w:history="1">
         <w:r>
           <w:rPr>
             <w:rStyle w:val="Hipervnculo"/>
           </w:rPr>
-          <w:t>https://www.researchgate.net/profile/Devrim-Akguen/publication/304629941_A_Performance_Analysis_for_Seam_Carving_Algorithm/links/577</w:t>
-        </w:r>
-        <w:r>
-          <w:rPr>
-            <w:rStyle w:val="Hipervnculo"/>
-          </w:rPr>
-          <w:lastRenderedPageBreak/>
-          <w:t>5c14a08aead7ba0700255/A-Performance-Analysis-for-Seam-Carving-Algorithm.pdf?origin=publication_detail</w:t>
+          <w:t>https://www.researchgate.net/profile/Devrim-Akguen/publication/304629941_A_Performance_Analysis_for_Seam_Carving_Algorithm/links/5775c14a08aead7ba0700255/A-Performance-Analysis-for-Seam-Carving-Algorithm.pdf?origin=publication_detail</w:t>
         </w:r>
       </w:hyperlink>
       <w:r>
@@ -8413,14 +11009,63 @@
           <w:numId w:val="3"/>
         </w:numPr>
       </w:pPr>
-      <w:r>
-        <w:t>Pang, C.-Y., Zheng-Wei , Z., &amp; Guang-Can , G</w:t>
+      <w:proofErr w:type="spellStart"/>
+      <w:r>
+        <w:t>Pang</w:t>
+      </w:r>
+      <w:proofErr w:type="spellEnd"/>
+      <w:r>
+        <w:t xml:space="preserve">, C.-Y., Zheng-Wei , Z., &amp; </w:t>
+      </w:r>
+      <w:proofErr w:type="spellStart"/>
+      <w:r>
+        <w:t>Guang</w:t>
+      </w:r>
+      <w:proofErr w:type="spellEnd"/>
+      <w:r>
+        <w:t>-Can , G</w:t>
       </w:r>
       <w:r>
         <w:t>.</w:t>
       </w:r>
       <w:r>
-        <w:t xml:space="preserve"> Quantum Discrete Cosine Transform for Image Compression</w:t>
+        <w:t xml:space="preserve"> Quantum Discrete </w:t>
+      </w:r>
+      <w:proofErr w:type="spellStart"/>
+      <w:r>
+        <w:t>Cosine</w:t>
+      </w:r>
+      <w:proofErr w:type="spellEnd"/>
+      <w:r>
+        <w:t xml:space="preserve"> </w:t>
+      </w:r>
+      <w:proofErr w:type="spellStart"/>
+      <w:r>
+        <w:t>Transform</w:t>
+      </w:r>
+      <w:proofErr w:type="spellEnd"/>
+      <w:r>
+        <w:t xml:space="preserve"> </w:t>
+      </w:r>
+      <w:proofErr w:type="spellStart"/>
+      <w:r>
+        <w:t>for</w:t>
+      </w:r>
+      <w:proofErr w:type="spellEnd"/>
+      <w:r>
+        <w:t xml:space="preserve"> </w:t>
+      </w:r>
+      <w:proofErr w:type="spellStart"/>
+      <w:r>
+        <w:t>Image</w:t>
+      </w:r>
+      <w:proofErr w:type="spellEnd"/>
+      <w:r>
+        <w:t xml:space="preserve"> </w:t>
+      </w:r>
+      <w:proofErr w:type="spellStart"/>
+      <w:r>
+        <w:t>Compression</w:t>
       </w:r>
       <w:r>
         <w:t>,</w:t>
@@ -8430,7 +11075,79 @@
           <w:i/>
           <w:iCs/>
         </w:rPr>
-        <w:t>University of Science and Technology of China</w:t>
+        <w:t>University</w:t>
+      </w:r>
+      <w:proofErr w:type="spellEnd"/>
+      <w:r>
+        <w:rPr>
+          <w:i/>
+          <w:iCs/>
+        </w:rPr>
+        <w:t xml:space="preserve"> </w:t>
+      </w:r>
+      <w:proofErr w:type="spellStart"/>
+      <w:r>
+        <w:rPr>
+          <w:i/>
+          <w:iCs/>
+        </w:rPr>
+        <w:t>of</w:t>
+      </w:r>
+      <w:proofErr w:type="spellEnd"/>
+      <w:r>
+        <w:rPr>
+          <w:i/>
+          <w:iCs/>
+        </w:rPr>
+        <w:t xml:space="preserve"> </w:t>
+      </w:r>
+      <w:proofErr w:type="spellStart"/>
+      <w:r>
+        <w:rPr>
+          <w:i/>
+          <w:iCs/>
+        </w:rPr>
+        <w:t>Science</w:t>
+      </w:r>
+      <w:proofErr w:type="spellEnd"/>
+      <w:r>
+        <w:rPr>
+          <w:i/>
+          <w:iCs/>
+        </w:rPr>
+        <w:t xml:space="preserve"> and </w:t>
+      </w:r>
+      <w:proofErr w:type="spellStart"/>
+      <w:r>
+        <w:rPr>
+          <w:i/>
+          <w:iCs/>
+        </w:rPr>
+        <w:t>Technology</w:t>
+      </w:r>
+      <w:proofErr w:type="spellEnd"/>
+      <w:r>
+        <w:rPr>
+          <w:i/>
+          <w:iCs/>
+        </w:rPr>
+        <w:t xml:space="preserve"> </w:t>
+      </w:r>
+      <w:proofErr w:type="spellStart"/>
+      <w:r>
+        <w:rPr>
+          <w:i/>
+          <w:iCs/>
+        </w:rPr>
+        <w:t>of</w:t>
+      </w:r>
+      <w:proofErr w:type="spellEnd"/>
+      <w:r>
+        <w:rPr>
+          <w:i/>
+          <w:iCs/>
+        </w:rPr>
+        <w:t xml:space="preserve"> China</w:t>
       </w:r>
       <w:r>
         <w:rPr>
@@ -8461,10 +11178,23 @@
       <w:r>
         <w:t xml:space="preserve"> </w:t>
       </w:r>
-      <w:r>
-        <w:t xml:space="preserve">Retrieved August 11,2021 from </w:t>
-      </w:r>
-      <w:hyperlink r:id="rId26" w:history="1">
+      <w:proofErr w:type="spellStart"/>
+      <w:r>
+        <w:t>Retrieved</w:t>
+      </w:r>
+      <w:proofErr w:type="spellEnd"/>
+      <w:r>
+        <w:t xml:space="preserve"> August 11,2021 </w:t>
+      </w:r>
+      <w:proofErr w:type="spellStart"/>
+      <w:r>
+        <w:t>from</w:t>
+      </w:r>
+      <w:proofErr w:type="spellEnd"/>
+      <w:r>
+        <w:t xml:space="preserve"> </w:t>
+      </w:r>
+      <w:hyperlink r:id="rId27" w:history="1">
         <w:r>
           <w:rPr>
             <w:rStyle w:val="Hipervnculo"/>
@@ -8541,10 +11271,23 @@
         </w:rPr>
         <w:t xml:space="preserve">81-88. </w:t>
       </w:r>
-      <w:r>
-        <w:t xml:space="preserve">Retrieved August 11,2021 from </w:t>
-      </w:r>
-      <w:hyperlink r:id="rId27" w:history="1">
+      <w:proofErr w:type="spellStart"/>
+      <w:r>
+        <w:t>Retrieved</w:t>
+      </w:r>
+      <w:proofErr w:type="spellEnd"/>
+      <w:r>
+        <w:t xml:space="preserve"> August 11,2021 </w:t>
+      </w:r>
+      <w:proofErr w:type="spellStart"/>
+      <w:r>
+        <w:t>from</w:t>
+      </w:r>
+      <w:proofErr w:type="spellEnd"/>
+      <w:r>
+        <w:t xml:space="preserve"> </w:t>
+      </w:r>
+      <w:hyperlink r:id="rId28" w:history="1">
         <w:r>
           <w:rPr>
             <w:rStyle w:val="Hipervnculo"/>
@@ -8571,14 +11314,24 @@
         <w:t>,</w:t>
       </w:r>
       <w:r>
-        <w:t xml:space="preserve"> M. M. Hadhoud</w:t>
-      </w:r>
+        <w:t xml:space="preserve"> M. M. </w:t>
+      </w:r>
+      <w:proofErr w:type="spellStart"/>
+      <w:r>
+        <w:t>Hadhoud</w:t>
+      </w:r>
+      <w:proofErr w:type="spellEnd"/>
       <w:r>
         <w:t>,</w:t>
       </w:r>
       <w:r>
-        <w:t xml:space="preserve"> M. I. Dessouky</w:t>
-      </w:r>
+        <w:t xml:space="preserve"> M. I. </w:t>
+      </w:r>
+      <w:proofErr w:type="spellStart"/>
+      <w:r>
+        <w:t>Dessouky</w:t>
+      </w:r>
+      <w:proofErr w:type="spellEnd"/>
       <w:r>
         <w:t>,</w:t>
       </w:r>
@@ -8589,20 +11342,91 @@
         <w:t>.</w:t>
       </w:r>
       <w:r>
-        <w:t xml:space="preserve"> A simplified fractal image compression algorithm</w:t>
-      </w:r>
+        <w:t xml:space="preserve"> A </w:t>
+      </w:r>
+      <w:proofErr w:type="spellStart"/>
+      <w:r>
+        <w:t>simplified</w:t>
+      </w:r>
+      <w:proofErr w:type="spellEnd"/>
+      <w:r>
+        <w:t xml:space="preserve"> fractal </w:t>
+      </w:r>
+      <w:proofErr w:type="spellStart"/>
+      <w:r>
+        <w:t>image</w:t>
+      </w:r>
+      <w:proofErr w:type="spellEnd"/>
+      <w:r>
+        <w:t xml:space="preserve"> </w:t>
+      </w:r>
+      <w:proofErr w:type="spellStart"/>
+      <w:r>
+        <w:t>compression</w:t>
+      </w:r>
+      <w:proofErr w:type="spellEnd"/>
+      <w:r>
+        <w:t xml:space="preserve"> </w:t>
+      </w:r>
+      <w:proofErr w:type="spellStart"/>
+      <w:r>
+        <w:t>algorithm</w:t>
+      </w:r>
+      <w:proofErr w:type="spellEnd"/>
       <w:r>
         <w:t>.</w:t>
       </w:r>
       <w:r>
-        <w:t xml:space="preserve"> International Conference on Computer Engineering &amp; Systems</w:t>
-      </w:r>
+        <w:t xml:space="preserve"> International </w:t>
+      </w:r>
+      <w:proofErr w:type="spellStart"/>
+      <w:r>
+        <w:t>Conference</w:t>
+      </w:r>
+      <w:proofErr w:type="spellEnd"/>
+      <w:r>
+        <w:t xml:space="preserve"> </w:t>
+      </w:r>
+      <w:proofErr w:type="spellStart"/>
+      <w:r>
+        <w:t>on</w:t>
+      </w:r>
+      <w:proofErr w:type="spellEnd"/>
+      <w:r>
+        <w:t xml:space="preserve"> </w:t>
+      </w:r>
+      <w:proofErr w:type="spellStart"/>
+      <w:r>
+        <w:t>Computer</w:t>
+      </w:r>
+      <w:proofErr w:type="spellEnd"/>
+      <w:r>
+        <w:t xml:space="preserve"> </w:t>
+      </w:r>
+      <w:proofErr w:type="spellStart"/>
+      <w:r>
+        <w:t>Engineering</w:t>
+      </w:r>
+      <w:proofErr w:type="spellEnd"/>
+      <w:r>
+        <w:t xml:space="preserve"> &amp; </w:t>
+      </w:r>
+      <w:proofErr w:type="spellStart"/>
+      <w:r>
+        <w:t>Systems</w:t>
+      </w:r>
+      <w:proofErr w:type="spellEnd"/>
       <w:r>
         <w:t>(</w:t>
       </w:r>
       <w:r>
-        <w:t>Cairo, Egypt</w:t>
-      </w:r>
+        <w:t xml:space="preserve">Cairo, </w:t>
+      </w:r>
+      <w:proofErr w:type="spellStart"/>
+      <w:r>
+        <w:t>Egypt</w:t>
+      </w:r>
+      <w:proofErr w:type="spellEnd"/>
       <w:r>
         <w:t>,</w:t>
       </w:r>
@@ -8634,7 +11458,67 @@
         <w:t>.</w:t>
       </w:r>
       <w:r>
-        <w:t xml:space="preserve"> Lossless Data Compression Using Arithmetic Encoding in Python and Its Applications in Deep Learning</w:t>
+        <w:t xml:space="preserve"> </w:t>
+      </w:r>
+      <w:proofErr w:type="spellStart"/>
+      <w:r>
+        <w:t>Lossless</w:t>
+      </w:r>
+      <w:proofErr w:type="spellEnd"/>
+      <w:r>
+        <w:t xml:space="preserve"> Data </w:t>
+      </w:r>
+      <w:proofErr w:type="spellStart"/>
+      <w:r>
+        <w:t>Compression</w:t>
+      </w:r>
+      <w:proofErr w:type="spellEnd"/>
+      <w:r>
+        <w:t xml:space="preserve"> </w:t>
+      </w:r>
+      <w:proofErr w:type="spellStart"/>
+      <w:r>
+        <w:t>Using</w:t>
+      </w:r>
+      <w:proofErr w:type="spellEnd"/>
+      <w:r>
+        <w:t xml:space="preserve"> </w:t>
+      </w:r>
+      <w:proofErr w:type="spellStart"/>
+      <w:r>
+        <w:t>Arithmetic</w:t>
+      </w:r>
+      <w:proofErr w:type="spellEnd"/>
+      <w:r>
+        <w:t xml:space="preserve"> </w:t>
+      </w:r>
+      <w:proofErr w:type="spellStart"/>
+      <w:r>
+        <w:t>Encoding</w:t>
+      </w:r>
+      <w:proofErr w:type="spellEnd"/>
+      <w:r>
+        <w:t xml:space="preserve"> in Python and </w:t>
+      </w:r>
+      <w:proofErr w:type="spellStart"/>
+      <w:r>
+        <w:t>Its</w:t>
+      </w:r>
+      <w:proofErr w:type="spellEnd"/>
+      <w:r>
+        <w:t xml:space="preserve"> </w:t>
+      </w:r>
+      <w:proofErr w:type="spellStart"/>
+      <w:r>
+        <w:t>Applications</w:t>
+      </w:r>
+      <w:proofErr w:type="spellEnd"/>
+      <w:r>
+        <w:t xml:space="preserve"> in Deep </w:t>
+      </w:r>
+      <w:proofErr w:type="spellStart"/>
+      <w:r>
+        <w:t>Learning</w:t>
       </w:r>
       <w:r>
         <w:t>.</w:t>
@@ -8644,20 +11528,42 @@
           <w:i/>
           <w:iCs/>
         </w:rPr>
-        <w:t>NeptuneBlog.</w:t>
-      </w:r>
-      <w:r>
-        <w:t xml:space="preserve"> </w:t>
-      </w:r>
+        <w:t>NeptuneBlog</w:t>
+      </w:r>
+      <w:proofErr w:type="spellEnd"/>
       <w:r>
         <w:rPr>
           <w:i/>
           <w:iCs/>
         </w:rPr>
-        <w:t xml:space="preserve">Retrieved August 04,2021 </w:t>
-      </w:r>
-      <w:r>
-        <w:t>from https://neptune.ai/blog/lossless-data-compression-using-arithmetic-encoding-in-python-and-its-applications-in-deep-learning</w:t>
+        <w:t>.</w:t>
+      </w:r>
+      <w:r>
+        <w:t xml:space="preserve"> </w:t>
+      </w:r>
+      <w:proofErr w:type="spellStart"/>
+      <w:r>
+        <w:rPr>
+          <w:i/>
+          <w:iCs/>
+        </w:rPr>
+        <w:t>Retrieved</w:t>
+      </w:r>
+      <w:proofErr w:type="spellEnd"/>
+      <w:r>
+        <w:rPr>
+          <w:i/>
+          <w:iCs/>
+        </w:rPr>
+        <w:t xml:space="preserve"> August 04,2021 </w:t>
+      </w:r>
+      <w:proofErr w:type="spellStart"/>
+      <w:r>
+        <w:t>from</w:t>
+      </w:r>
+      <w:proofErr w:type="spellEnd"/>
+      <w:r>
+        <w:t xml:space="preserve"> https://neptune.ai/blog/lossless-data-compression-using-arithmetic-encoding-in-python-and-its-applications-in-deep-learning</w:t>
       </w:r>
       <w:r>
         <w:t>.</w:t>
@@ -8682,9 +11588,25 @@
         <w:t>Trabajo de grado Universidad Del Cauca</w:t>
       </w:r>
       <w:r>
-        <w:t xml:space="preserve">. 85-86. Retrieve August 04,2021 from </w:t>
-      </w:r>
-      <w:hyperlink r:id="rId28" w:history="1">
+        <w:t xml:space="preserve">. 85-86. </w:t>
+      </w:r>
+      <w:proofErr w:type="spellStart"/>
+      <w:r>
+        <w:t>Retrieve</w:t>
+      </w:r>
+      <w:proofErr w:type="spellEnd"/>
+      <w:r>
+        <w:t xml:space="preserve"> August 04,2021 </w:t>
+      </w:r>
+      <w:proofErr w:type="spellStart"/>
+      <w:r>
+        <w:t>from</w:t>
+      </w:r>
+      <w:proofErr w:type="spellEnd"/>
+      <w:r>
+        <w:t xml:space="preserve"> </w:t>
+      </w:r>
+      <w:hyperlink r:id="rId29" w:history="1">
         <w:r>
           <w:rPr>
             <w:rStyle w:val="Hipervnculo"/>
@@ -8708,12 +11630,41 @@
         <w:t>Microsoft Documentation,2021.</w:t>
       </w:r>
       <w:r>
-        <w:t xml:space="preserve"> 2.1.1.1.1 LZ77 Compression Algorithm</w:t>
-      </w:r>
-      <w:r>
-        <w:t xml:space="preserve">. Retrieve August 04,2021 from </w:t>
-      </w:r>
-      <w:hyperlink r:id="rId29" w:history="1">
+        <w:t xml:space="preserve"> 2.1.1.1.1 LZ77 </w:t>
+      </w:r>
+      <w:proofErr w:type="spellStart"/>
+      <w:r>
+        <w:t>Compression</w:t>
+      </w:r>
+      <w:proofErr w:type="spellEnd"/>
+      <w:r>
+        <w:t xml:space="preserve"> </w:t>
+      </w:r>
+      <w:proofErr w:type="spellStart"/>
+      <w:r>
+        <w:t>Algorithm</w:t>
+      </w:r>
+      <w:proofErr w:type="spellEnd"/>
+      <w:r>
+        <w:t xml:space="preserve">. </w:t>
+      </w:r>
+      <w:proofErr w:type="spellStart"/>
+      <w:r>
+        <w:t>Retrieve</w:t>
+      </w:r>
+      <w:proofErr w:type="spellEnd"/>
+      <w:r>
+        <w:t xml:space="preserve"> August 04,2021 </w:t>
+      </w:r>
+      <w:proofErr w:type="spellStart"/>
+      <w:r>
+        <w:t>from</w:t>
+      </w:r>
+      <w:proofErr w:type="spellEnd"/>
+      <w:r>
+        <w:t xml:space="preserve"> </w:t>
+      </w:r>
+      <w:hyperlink r:id="rId30" w:history="1">
         <w:r>
           <w:rPr>
             <w:rStyle w:val="Hipervnculo"/>
@@ -8737,7 +11688,23 @@
         <w:t xml:space="preserve"> </w:t>
       </w:r>
       <w:r>
-        <w:t>Compresión de imágenes.Codificación de huffman.</w:t>
+        <w:t xml:space="preserve">Compresión de </w:t>
+      </w:r>
+      <w:proofErr w:type="spellStart"/>
+      <w:r>
+        <w:t>imágenes.Codificación</w:t>
+      </w:r>
+      <w:proofErr w:type="spellEnd"/>
+      <w:r>
+        <w:t xml:space="preserve"> de </w:t>
+      </w:r>
+      <w:proofErr w:type="spellStart"/>
+      <w:r>
+        <w:t>huffman</w:t>
+      </w:r>
+      <w:proofErr w:type="spellEnd"/>
+      <w:r>
+        <w:t>.</w:t>
       </w:r>
       <w:r>
         <w:t xml:space="preserve"> </w:t>
@@ -8768,12 +11735,60 @@
         <w:t>Google developers,2015.</w:t>
       </w:r>
       <w:r>
-        <w:t xml:space="preserve"> Burrows-Wheeler Transform (Ep 4, Compressor Head) Google</w:t>
-      </w:r>
-      <w:r>
-        <w:t xml:space="preserve">.Retrieve August 11,2021 from </w:t>
-      </w:r>
-      <w:hyperlink r:id="rId30" w:history="1">
+        <w:t xml:space="preserve"> </w:t>
+      </w:r>
+      <w:proofErr w:type="spellStart"/>
+      <w:r>
+        <w:t>Burrows</w:t>
+      </w:r>
+      <w:proofErr w:type="spellEnd"/>
+      <w:r>
+        <w:t xml:space="preserve">-Wheeler </w:t>
+      </w:r>
+      <w:proofErr w:type="spellStart"/>
+      <w:r>
+        <w:t>Transform</w:t>
+      </w:r>
+      <w:proofErr w:type="spellEnd"/>
+      <w:r>
+        <w:t xml:space="preserve"> (</w:t>
+      </w:r>
+      <w:proofErr w:type="spellStart"/>
+      <w:r>
+        <w:t>Ep</w:t>
+      </w:r>
+      <w:proofErr w:type="spellEnd"/>
+      <w:r>
+        <w:t xml:space="preserve"> 4, </w:t>
+      </w:r>
+      <w:proofErr w:type="spellStart"/>
+      <w:r>
+        <w:t>Compressor</w:t>
+      </w:r>
+      <w:proofErr w:type="spellEnd"/>
+      <w:r>
+        <w:t xml:space="preserve"> Head) </w:t>
+      </w:r>
+      <w:proofErr w:type="spellStart"/>
+      <w:r>
+        <w:t>Google</w:t>
+      </w:r>
+      <w:r>
+        <w:t>.Retrieve</w:t>
+      </w:r>
+      <w:proofErr w:type="spellEnd"/>
+      <w:r>
+        <w:t xml:space="preserve"> August 11,2021 </w:t>
+      </w:r>
+      <w:proofErr w:type="spellStart"/>
+      <w:r>
+        <w:t>from</w:t>
+      </w:r>
+      <w:proofErr w:type="spellEnd"/>
+      <w:r>
+        <w:t xml:space="preserve"> </w:t>
+      </w:r>
+      <w:hyperlink r:id="rId31" w:history="1">
         <w:r>
           <w:rPr>
             <w:rStyle w:val="Hipervnculo"/>
@@ -8793,20 +11808,58 @@
           <w:numId w:val="3"/>
         </w:numPr>
       </w:pPr>
+      <w:proofErr w:type="spellStart"/>
       <w:r>
         <w:t>Palczewski</w:t>
       </w:r>
+      <w:proofErr w:type="spellEnd"/>
       <w:r>
         <w:t xml:space="preserve"> A.</w:t>
       </w:r>
       <w:r>
-        <w:t xml:space="preserve"> Seam Carving</w:t>
+        <w:t xml:space="preserve"> </w:t>
+      </w:r>
+      <w:proofErr w:type="spellStart"/>
+      <w:r>
+        <w:t>Seam</w:t>
+      </w:r>
+      <w:proofErr w:type="spellEnd"/>
+      <w:r>
+        <w:t xml:space="preserve"> </w:t>
+      </w:r>
+      <w:proofErr w:type="spellStart"/>
+      <w:r>
+        <w:t>Carving</w:t>
       </w:r>
       <w:r>
         <w:t>:</w:t>
       </w:r>
       <w:r>
-        <w:t>The Smart Image Resizing Algorithm</w:t>
+        <w:t>The</w:t>
+      </w:r>
+      <w:proofErr w:type="spellEnd"/>
+      <w:r>
+        <w:t xml:space="preserve"> Smart </w:t>
+      </w:r>
+      <w:proofErr w:type="spellStart"/>
+      <w:r>
+        <w:t>Image</w:t>
+      </w:r>
+      <w:proofErr w:type="spellEnd"/>
+      <w:r>
+        <w:t xml:space="preserve"> </w:t>
+      </w:r>
+      <w:proofErr w:type="spellStart"/>
+      <w:r>
+        <w:t>Resizing</w:t>
+      </w:r>
+      <w:proofErr w:type="spellEnd"/>
+      <w:r>
+        <w:t xml:space="preserve"> </w:t>
+      </w:r>
+      <w:proofErr w:type="spellStart"/>
+      <w:r>
+        <w:t>Algorithm</w:t>
       </w:r>
       <w:r>
         <w:t>.</w:t>
@@ -8818,6 +11871,7 @@
         </w:rPr>
         <w:t>apHarmony</w:t>
       </w:r>
+      <w:proofErr w:type="spellEnd"/>
       <w:r>
         <w:rPr>
           <w:i/>
@@ -8825,10 +11879,23 @@
         </w:rPr>
         <w:t xml:space="preserve">. </w:t>
       </w:r>
-      <w:r>
-        <w:t xml:space="preserve">Retrieved August 15,2021 from </w:t>
-      </w:r>
-      <w:hyperlink r:id="rId31" w:history="1">
+      <w:proofErr w:type="spellStart"/>
+      <w:r>
+        <w:t>Retrieved</w:t>
+      </w:r>
+      <w:proofErr w:type="spellEnd"/>
+      <w:r>
+        <w:t xml:space="preserve"> August 15,2021 </w:t>
+      </w:r>
+      <w:proofErr w:type="spellStart"/>
+      <w:r>
+        <w:t>from</w:t>
+      </w:r>
+      <w:proofErr w:type="spellEnd"/>
+      <w:r>
+        <w:t xml:space="preserve"> </w:t>
+      </w:r>
+      <w:hyperlink r:id="rId32" w:history="1">
         <w:r>
           <w:rPr>
             <w:rStyle w:val="Hipervnculo"/>
@@ -8849,7 +11916,11 @@
         <w:t>Osuna J.A.</w:t>
       </w:r>
       <w:r>
-        <w:t xml:space="preserve"> Introducción a lo Fractales y a la compresión Fractal</w:t>
+        <w:t xml:space="preserve"> Introducción a lo Fractales y a la compresión </w:t>
+      </w:r>
+      <w:proofErr w:type="spellStart"/>
+      <w:r>
+        <w:t>Fractal</w:t>
       </w:r>
       <w:r>
         <w:t>.</w:t>
@@ -8869,9 +11940,21 @@
         <w:t>.</w:t>
       </w:r>
       <w:r>
-        <w:t xml:space="preserve">Retrieved August 15,2021 from </w:t>
-      </w:r>
-      <w:hyperlink r:id="rId32" w:history="1">
+        <w:t>Retrieved</w:t>
+      </w:r>
+      <w:proofErr w:type="spellEnd"/>
+      <w:r>
+        <w:t xml:space="preserve"> August 15,2021 </w:t>
+      </w:r>
+      <w:proofErr w:type="spellStart"/>
+      <w:r>
+        <w:t>from</w:t>
+      </w:r>
+      <w:proofErr w:type="spellEnd"/>
+      <w:r>
+        <w:t xml:space="preserve"> </w:t>
+      </w:r>
+      <w:hyperlink r:id="rId33" w:history="1">
         <w:r>
           <w:rPr>
             <w:rStyle w:val="Hipervnculo"/>
@@ -8888,12 +11971,94 @@
           <w:numId w:val="3"/>
         </w:numPr>
       </w:pPr>
-      <w:r>
-        <w:t>Peng Shi,Bin Li.</w:t>
-      </w:r>
-      <w:r>
-        <w:t xml:space="preserve"> A knowledge-embedded lossless image compressing method for high-throughput corrosion experiment</w:t>
-      </w:r>
+      <w:proofErr w:type="spellStart"/>
+      <w:r>
+        <w:t>Peng</w:t>
+      </w:r>
+      <w:proofErr w:type="spellEnd"/>
+      <w:r>
+        <w:t xml:space="preserve"> </w:t>
+      </w:r>
+      <w:proofErr w:type="spellStart"/>
+      <w:r>
+        <w:t>Shi,Bin</w:t>
+      </w:r>
+      <w:proofErr w:type="spellEnd"/>
+      <w:r>
+        <w:t xml:space="preserve"> Li.</w:t>
+      </w:r>
+      <w:r>
+        <w:t xml:space="preserve"> A </w:t>
+      </w:r>
+      <w:proofErr w:type="spellStart"/>
+      <w:r>
+        <w:t>knowledge-embedded</w:t>
+      </w:r>
+      <w:proofErr w:type="spellEnd"/>
+      <w:r>
+        <w:t xml:space="preserve"> </w:t>
+      </w:r>
+      <w:proofErr w:type="spellStart"/>
+      <w:r>
+        <w:t>lossless</w:t>
+      </w:r>
+      <w:proofErr w:type="spellEnd"/>
+      <w:r>
+        <w:t xml:space="preserve"> </w:t>
+      </w:r>
+      <w:proofErr w:type="spellStart"/>
+      <w:r>
+        <w:t>image</w:t>
+      </w:r>
+      <w:proofErr w:type="spellEnd"/>
+      <w:r>
+        <w:t xml:space="preserve"> </w:t>
+      </w:r>
+      <w:proofErr w:type="spellStart"/>
+      <w:r>
+        <w:t>compressing</w:t>
+      </w:r>
+      <w:proofErr w:type="spellEnd"/>
+      <w:r>
+        <w:t xml:space="preserve"> </w:t>
+      </w:r>
+      <w:proofErr w:type="spellStart"/>
+      <w:r>
+        <w:t>method</w:t>
+      </w:r>
+      <w:proofErr w:type="spellEnd"/>
+      <w:r>
+        <w:t xml:space="preserve"> </w:t>
+      </w:r>
+      <w:proofErr w:type="spellStart"/>
+      <w:r>
+        <w:t>for</w:t>
+      </w:r>
+      <w:proofErr w:type="spellEnd"/>
+      <w:r>
+        <w:t xml:space="preserve"> </w:t>
+      </w:r>
+      <w:proofErr w:type="spellStart"/>
+      <w:r>
+        <w:t>high-throughput</w:t>
+      </w:r>
+      <w:proofErr w:type="spellEnd"/>
+      <w:r>
+        <w:t xml:space="preserve"> </w:t>
+      </w:r>
+      <w:proofErr w:type="spellStart"/>
+      <w:r>
+        <w:t>corrosion</w:t>
+      </w:r>
+      <w:proofErr w:type="spellEnd"/>
+      <w:r>
+        <w:t xml:space="preserve"> </w:t>
+      </w:r>
+      <w:proofErr w:type="spellStart"/>
+      <w:r>
+        <w:t>experiment</w:t>
+      </w:r>
+      <w:proofErr w:type="spellEnd"/>
       <w:r>
         <w:t>.</w:t>
       </w:r>
@@ -8905,7 +12070,55 @@
           <w:i/>
           <w:iCs/>
         </w:rPr>
-        <w:t>International Journal Of Distributed Sensor Networks</w:t>
+        <w:t xml:space="preserve">International </w:t>
+      </w:r>
+      <w:proofErr w:type="spellStart"/>
+      <w:r>
+        <w:rPr>
+          <w:i/>
+          <w:iCs/>
+        </w:rPr>
+        <w:t>Journal</w:t>
+      </w:r>
+      <w:proofErr w:type="spellEnd"/>
+      <w:r>
+        <w:rPr>
+          <w:i/>
+          <w:iCs/>
+        </w:rPr>
+        <w:t xml:space="preserve"> </w:t>
+      </w:r>
+      <w:proofErr w:type="spellStart"/>
+      <w:r>
+        <w:rPr>
+          <w:i/>
+          <w:iCs/>
+        </w:rPr>
+        <w:t>Of</w:t>
+      </w:r>
+      <w:proofErr w:type="spellEnd"/>
+      <w:r>
+        <w:rPr>
+          <w:i/>
+          <w:iCs/>
+        </w:rPr>
+        <w:t xml:space="preserve"> </w:t>
+      </w:r>
+      <w:proofErr w:type="spellStart"/>
+      <w:r>
+        <w:rPr>
+          <w:i/>
+          <w:iCs/>
+        </w:rPr>
+        <w:t>Distributed</w:t>
+      </w:r>
+      <w:proofErr w:type="spellEnd"/>
+      <w:r>
+        <w:rPr>
+          <w:i/>
+          <w:iCs/>
+        </w:rPr>
+        <w:t xml:space="preserve"> Sensor Networks</w:t>
       </w:r>
       <w:r>
         <w:rPr>
@@ -8944,7 +12157,43 @@
         <w:t>Page P.</w:t>
       </w:r>
       <w:r>
-        <w:t xml:space="preserve"> Discussion Of Burrows-Wheeler Transform Algorithm</w:t>
+        <w:t xml:space="preserve"> </w:t>
+      </w:r>
+      <w:proofErr w:type="spellStart"/>
+      <w:r>
+        <w:t>Discussion</w:t>
+      </w:r>
+      <w:proofErr w:type="spellEnd"/>
+      <w:r>
+        <w:t xml:space="preserve"> </w:t>
+      </w:r>
+      <w:proofErr w:type="spellStart"/>
+      <w:r>
+        <w:t>Of</w:t>
+      </w:r>
+      <w:proofErr w:type="spellEnd"/>
+      <w:r>
+        <w:t xml:space="preserve"> </w:t>
+      </w:r>
+      <w:proofErr w:type="spellStart"/>
+      <w:r>
+        <w:t>Burrows</w:t>
+      </w:r>
+      <w:proofErr w:type="spellEnd"/>
+      <w:r>
+        <w:t xml:space="preserve">-Wheeler </w:t>
+      </w:r>
+      <w:proofErr w:type="spellStart"/>
+      <w:r>
+        <w:t>Transform</w:t>
+      </w:r>
+      <w:proofErr w:type="spellEnd"/>
+      <w:r>
+        <w:t xml:space="preserve"> </w:t>
+      </w:r>
+      <w:proofErr w:type="spellStart"/>
+      <w:r>
+        <w:t>Algorithm</w:t>
       </w:r>
       <w:r>
         <w:t>.</w:t>
@@ -8954,10 +12203,66 @@
           <w:i/>
           <w:iCs/>
         </w:rPr>
-        <w:t>A Little piece of me</w:t>
-      </w:r>
-      <w:r>
-        <w:t xml:space="preserve">. Retrieved August 15,2021 from </w:t>
+        <w:t>A</w:t>
+      </w:r>
+      <w:proofErr w:type="spellEnd"/>
+      <w:r>
+        <w:rPr>
+          <w:i/>
+          <w:iCs/>
+        </w:rPr>
+        <w:t xml:space="preserve"> Little </w:t>
+      </w:r>
+      <w:proofErr w:type="spellStart"/>
+      <w:r>
+        <w:rPr>
+          <w:i/>
+          <w:iCs/>
+        </w:rPr>
+        <w:t>piece</w:t>
+      </w:r>
+      <w:proofErr w:type="spellEnd"/>
+      <w:r>
+        <w:rPr>
+          <w:i/>
+          <w:iCs/>
+        </w:rPr>
+        <w:t xml:space="preserve"> </w:t>
+      </w:r>
+      <w:proofErr w:type="spellStart"/>
+      <w:r>
+        <w:rPr>
+          <w:i/>
+          <w:iCs/>
+        </w:rPr>
+        <w:t>of</w:t>
+      </w:r>
+      <w:proofErr w:type="spellEnd"/>
+      <w:r>
+        <w:rPr>
+          <w:i/>
+          <w:iCs/>
+        </w:rPr>
+        <w:t xml:space="preserve"> me</w:t>
+      </w:r>
+      <w:r>
+        <w:t xml:space="preserve">. </w:t>
+      </w:r>
+      <w:proofErr w:type="spellStart"/>
+      <w:r>
+        <w:t>Retrieved</w:t>
+      </w:r>
+      <w:proofErr w:type="spellEnd"/>
+      <w:r>
+        <w:t xml:space="preserve"> August 15,2021 </w:t>
+      </w:r>
+      <w:proofErr w:type="spellStart"/>
+      <w:r>
+        <w:t>from</w:t>
+      </w:r>
+      <w:proofErr w:type="spellEnd"/>
+      <w:r>
+        <w:t xml:space="preserve"> </w:t>
       </w:r>
       <w:r>
         <w:t>https://philipstel.wordpress.com/2010/02/10/discussion-of-burrows-wheeler-transform-algorithm/</w:t>
@@ -8965,9 +12270,117 @@
     </w:p>
     <w:p>
       <w:pPr>
+        <w:pStyle w:val="Ttulo1"/>
+        <w:numPr>
+          <w:ilvl w:val="0"/>
+          <w:numId w:val="3"/>
+        </w:numPr>
+        <w:shd w:val="clear" w:color="auto" w:fill="FFFFFF"/>
+        <w:spacing w:before="0" w:after="450"/>
+        <w:rPr>
+          <w:rFonts w:ascii="gt-bold" w:hAnsi="gt-bold"/>
+          <w:color w:val="000000"/>
+          <w:sz w:val="66"/>
+          <w:szCs w:val="66"/>
+          <w:lang w:val="es-CO"/>
+        </w:rPr>
+      </w:pPr>
+      <w:r>
+        <w:t xml:space="preserve">Section.io,2021. </w:t>
+      </w:r>
+      <w:r>
+        <w:rPr>
+          <w:color w:val="000000"/>
+        </w:rPr>
+        <w:t xml:space="preserve">Run </w:t>
+      </w:r>
+      <w:proofErr w:type="spellStart"/>
+      <w:r>
+        <w:rPr>
+          <w:color w:val="000000"/>
+        </w:rPr>
+        <w:t>Length</w:t>
+      </w:r>
+      <w:proofErr w:type="spellEnd"/>
+      <w:r>
+        <w:rPr>
+          <w:color w:val="000000"/>
+        </w:rPr>
+        <w:t xml:space="preserve"> </w:t>
+      </w:r>
+      <w:proofErr w:type="spellStart"/>
+      <w:r>
+        <w:rPr>
+          <w:color w:val="000000"/>
+        </w:rPr>
+        <w:t>Encoding</w:t>
+      </w:r>
+      <w:proofErr w:type="spellEnd"/>
+      <w:r>
+        <w:rPr>
+          <w:color w:val="000000"/>
+        </w:rPr>
+        <w:t xml:space="preserve"> (RLE) </w:t>
+      </w:r>
+      <w:proofErr w:type="spellStart"/>
+      <w:r>
+        <w:rPr>
+          <w:color w:val="000000"/>
+        </w:rPr>
+        <w:t>Compression</w:t>
+      </w:r>
+      <w:proofErr w:type="spellEnd"/>
+      <w:r>
+        <w:rPr>
+          <w:color w:val="000000"/>
+        </w:rPr>
+        <w:t xml:space="preserve"> </w:t>
+      </w:r>
+      <w:proofErr w:type="spellStart"/>
+      <w:r>
+        <w:rPr>
+          <w:color w:val="000000"/>
+        </w:rPr>
+        <w:t>Algorithm</w:t>
+      </w:r>
+      <w:proofErr w:type="spellEnd"/>
+      <w:r>
+        <w:rPr>
+          <w:color w:val="000000"/>
+        </w:rPr>
+        <w:t xml:space="preserve"> in Python</w:t>
+      </w:r>
+      <w:r>
+        <w:rPr>
+          <w:color w:val="000000"/>
+        </w:rPr>
+        <w:t xml:space="preserve"> sacado 04 noviembre 2021 </w:t>
+      </w:r>
+      <w:proofErr w:type="spellStart"/>
+      <w:r>
+        <w:rPr>
+          <w:color w:val="000000"/>
+        </w:rPr>
+        <w:t>from</w:t>
+      </w:r>
+      <w:proofErr w:type="spellEnd"/>
+      <w:r>
+        <w:rPr>
+          <w:color w:val="000000"/>
+        </w:rPr>
+        <w:t xml:space="preserve"> </w:t>
+      </w:r>
+      <w:r>
+        <w:rPr>
+          <w:color w:val="000000"/>
+        </w:rPr>
+        <w:t>https://www.section.io/engineering-education/run-length-encoding-algorithm-in-python/</w:t>
+      </w:r>
+    </w:p>
+    <w:p>
+      <w:pPr>
         <w:rPr>
           <w:color w:val="FF0000"/>
-          <w:lang w:val="es-CO"/>
         </w:rPr>
       </w:pPr>
     </w:p>
@@ -9176,17 +12589,20 @@
   <w:abstractNum w:abstractNumId="1" w15:restartNumberingAfterBreak="0">
     <w:nsid w:val="353563BB"/>
     <w:multiLevelType w:val="hybridMultilevel"/>
-    <w:tmpl w:val="EA184018"/>
-    <w:lvl w:ilvl="0" w:tplc="240A000F">
+    <w:tmpl w:val="ADB0C18E"/>
+    <w:lvl w:ilvl="0" w:tplc="19E6E262">
       <w:start w:val="1"/>
       <w:numFmt w:val="decimal"/>
       <w:lvlText w:val="%1."/>
       <w:lvlJc w:val="left"/>
       <w:pPr>
-        <w:ind w:left="720" w:hanging="360"/>
+        <w:ind w:left="1069" w:hanging="360"/>
       </w:pPr>
       <w:rPr>
-        <w:rFonts w:hint="default"/>
+        <w:rFonts w:ascii="Times New Roman" w:hAnsi="Times New Roman" w:cs="Times New Roman" w:hint="default"/>
+        <w:color w:val="auto"/>
+        <w:sz w:val="20"/>
+        <w:szCs w:val="20"/>
       </w:rPr>
     </w:lvl>
     <w:lvl w:ilvl="1" w:tplc="240A0019" w:tentative="1">

</xml_diff>